<commit_message>
Actualizamos el Informe y el PDF
</commit_message>
<xml_diff>
--- a/Informe/APTC106_s9_Grupo1.docx
+++ b/Informe/APTC106_s9_Grupo1.docx
@@ -389,7 +389,7 @@
               </wp:anchor>
             </w:drawing>
           </mc:Choice>
-          <mc:Fallback xmlns:sl="http://schemas.openxmlformats.org/schemaLibrary/2006/main" xmlns:a="http://schemas.openxmlformats.org/drawingml/2006/main" xmlns:pic="http://schemas.openxmlformats.org/drawingml/2006/picture" xmlns:c="http://schemas.openxmlformats.org/drawingml/2006/chart" xmlns:lc="http://schemas.openxmlformats.org/drawingml/2006/lockedCanvas" xmlns:dgm="http://schemas.openxmlformats.org/drawingml/2006/diagram">
+          <mc:Fallback xmlns:dgm="http://schemas.openxmlformats.org/drawingml/2006/diagram" xmlns:lc="http://schemas.openxmlformats.org/drawingml/2006/lockedCanvas" xmlns:c="http://schemas.openxmlformats.org/drawingml/2006/chart" xmlns:pic="http://schemas.openxmlformats.org/drawingml/2006/picture" xmlns:a="http://schemas.openxmlformats.org/drawingml/2006/main" xmlns:sl="http://schemas.openxmlformats.org/schemaLibrary/2006/main">
             <w:drawing>
               <wp:anchor allowOverlap="1" behindDoc="0" distB="4294967295" distT="4294967295" distL="0" distR="0" hidden="0" layoutInCell="1" locked="0" relativeHeight="0" simplePos="0">
                 <wp:simplePos x="0" y="0"/>
@@ -1009,10 +1009,14 @@
       </w:r>
     </w:p>
     <w:p/>
+    <w:bookmarkStart w:id="0" w:name="_Toc216132880" w:displacedByCustomXml="next"/>
     <w:sdt>
       <w:sdtPr>
         <w:rPr>
           <w:rFonts w:eastAsia="Arial"/>
+          <w:b w:val="0"/>
+          <w:bCs w:val="0"/>
+          <w:caps w:val="0"/>
           <w:sz w:val="22"/>
           <w:szCs w:val="22"/>
         </w:rPr>
@@ -1022,11 +1026,6 @@
           <w:docPartUnique/>
         </w:docPartObj>
       </w:sdtPr>
-      <w:sdtEndPr>
-        <w:rPr>
-          <w:caps w:val="0"/>
-        </w:rPr>
-      </w:sdtEndPr>
       <w:sdtContent>
         <w:p>
           <w:pPr>
@@ -1048,6 +1047,7 @@
             </w:rPr>
             <w:t>ÍNDICE</w:t>
           </w:r>
+          <w:bookmarkEnd w:id="0"/>
         </w:p>
         <w:p>
           <w:pPr>
@@ -1060,11 +1060,10 @@
           <w:pPr>
             <w:pStyle w:val="TDC1"/>
             <w:tabs>
-              <w:tab w:val="left" w:pos="440"/>
-              <w:tab w:val="right" w:leader="dot" w:pos="9490"/>
+              <w:tab w:val="right" w:leader="dot" w:pos="8828"/>
             </w:tabs>
             <w:rPr>
-              <w:rFonts w:asciiTheme="minorHAnsi" w:eastAsiaTheme="minorEastAsia" w:hAnsiTheme="minorHAnsi" w:cstheme="minorBidi"/>
+              <w:rFonts w:eastAsiaTheme="minorEastAsia"/>
               <w:noProof/>
               <w:kern w:val="2"/>
               <w:sz w:val="24"/>
@@ -1082,44 +1081,23 @@
           <w:r>
             <w:fldChar w:fldCharType="separate"/>
           </w:r>
-          <w:hyperlink w:anchor="_Toc216130373" w:history="1">
+          <w:hyperlink w:anchor="_Toc216132880" w:history="1">
             <w:r>
               <w:rPr>
                 <w:rStyle w:val="Hipervnculo"/>
-                <w:rFonts w:asciiTheme="majorHAnsi" w:hAnsiTheme="majorHAnsi" w:cstheme="majorHAnsi"/>
-                <w:noProof/>
-              </w:rPr>
-              <w:t>1.</w:t>
-            </w:r>
-            <w:r>
-              <w:rPr>
-                <w:rFonts w:asciiTheme="minorHAnsi" w:eastAsiaTheme="minorEastAsia" w:hAnsiTheme="minorHAnsi" w:cstheme="minorBidi"/>
-                <w:noProof/>
-                <w:kern w:val="2"/>
-                <w:sz w:val="24"/>
-                <w:szCs w:val="24"/>
-                <w:lang w:val="es-CL" w:eastAsia="es-CL" w:bidi="ar-SA"/>
-                <w14:ligatures w14:val="standardContextual"/>
+                <w:noProof/>
+              </w:rPr>
+              <w:t>ÍNDICE</w:t>
+            </w:r>
+            <w:r>
+              <w:rPr>
+                <w:noProof/>
+                <w:webHidden/>
               </w:rPr>
               <w:tab/>
             </w:r>
             <w:r>
               <w:rPr>
-                <w:rStyle w:val="Hipervnculo"/>
-                <w:rFonts w:asciiTheme="majorHAnsi" w:hAnsiTheme="majorHAnsi" w:cstheme="majorHAnsi"/>
-                <w:noProof/>
-              </w:rPr>
-              <w:t>Introducción</w:t>
-            </w:r>
-            <w:r>
-              <w:rPr>
-                <w:noProof/>
-                <w:webHidden/>
-              </w:rPr>
-              <w:tab/>
-            </w:r>
-            <w:r>
-              <w:rPr>
                 <w:noProof/>
                 <w:webHidden/>
               </w:rPr>
@@ -1130,7 +1108,7 @@
                 <w:noProof/>
                 <w:webHidden/>
               </w:rPr>
-              <w:instrText xml:space="preserve"> PAGEREF _Toc216130373 \h </w:instrText>
+              <w:instrText xml:space="preserve"> PAGEREF _Toc216132880 \h </w:instrText>
             </w:r>
             <w:r>
               <w:rPr>
@@ -1150,7 +1128,7 @@
                 <w:noProof/>
                 <w:webHidden/>
               </w:rPr>
-              <w:t>3</w:t>
+              <w:t>2</w:t>
             </w:r>
             <w:r>
               <w:rPr>
@@ -1166,10 +1144,10 @@
             <w:pStyle w:val="TDC1"/>
             <w:tabs>
               <w:tab w:val="left" w:pos="440"/>
-              <w:tab w:val="right" w:leader="dot" w:pos="9490"/>
+              <w:tab w:val="right" w:leader="dot" w:pos="8828"/>
             </w:tabs>
             <w:rPr>
-              <w:rFonts w:asciiTheme="minorHAnsi" w:eastAsiaTheme="minorEastAsia" w:hAnsiTheme="minorHAnsi" w:cstheme="minorBidi"/>
+              <w:rFonts w:eastAsiaTheme="minorEastAsia"/>
               <w:noProof/>
               <w:kern w:val="2"/>
               <w:sz w:val="24"/>
@@ -1178,18 +1156,17 @@
               <w14:ligatures w14:val="standardContextual"/>
             </w:rPr>
           </w:pPr>
-          <w:hyperlink w:anchor="_Toc216130374" w:history="1">
+          <w:hyperlink w:anchor="_Toc216132881" w:history="1">
             <w:r>
               <w:rPr>
                 <w:rStyle w:val="Hipervnculo"/>
-                <w:rFonts w:asciiTheme="majorHAnsi" w:hAnsiTheme="majorHAnsi" w:cstheme="majorHAnsi"/>
-                <w:noProof/>
-              </w:rPr>
-              <w:t>2.</w:t>
-            </w:r>
-            <w:r>
-              <w:rPr>
-                <w:rFonts w:asciiTheme="minorHAnsi" w:eastAsiaTheme="minorEastAsia" w:hAnsiTheme="minorHAnsi" w:cstheme="minorBidi"/>
+                <w:noProof/>
+              </w:rPr>
+              <w:t>1</w:t>
+            </w:r>
+            <w:r>
+              <w:rPr>
+                <w:rFonts w:eastAsiaTheme="minorEastAsia"/>
                 <w:noProof/>
                 <w:kern w:val="2"/>
                 <w:sz w:val="24"/>
@@ -1202,10 +1179,9 @@
             <w:r>
               <w:rPr>
                 <w:rStyle w:val="Hipervnculo"/>
-                <w:rFonts w:asciiTheme="majorHAnsi" w:hAnsiTheme="majorHAnsi" w:cstheme="majorHAnsi"/>
-                <w:noProof/>
-              </w:rPr>
-              <w:t>Desarrollo del Prototipo de Alta Fidelidad</w:t>
+                <w:noProof/>
+              </w:rPr>
+              <w:t>Introducción</w:t>
             </w:r>
             <w:r>
               <w:rPr>
@@ -1226,7 +1202,7 @@
                 <w:noProof/>
                 <w:webHidden/>
               </w:rPr>
-              <w:instrText xml:space="preserve"> PAGEREF _Toc216130374 \h </w:instrText>
+              <w:instrText xml:space="preserve"> PAGEREF _Toc216132881 \h </w:instrText>
             </w:r>
             <w:r>
               <w:rPr>
@@ -1246,7 +1222,7 @@
                 <w:noProof/>
                 <w:webHidden/>
               </w:rPr>
-              <w:t>4</w:t>
+              <w:t>3</w:t>
             </w:r>
             <w:r>
               <w:rPr>
@@ -1262,10 +1238,10 @@
             <w:pStyle w:val="TDC2"/>
             <w:tabs>
               <w:tab w:val="left" w:pos="960"/>
-              <w:tab w:val="right" w:leader="dot" w:pos="9490"/>
+              <w:tab w:val="right" w:leader="dot" w:pos="8828"/>
             </w:tabs>
             <w:rPr>
-              <w:rFonts w:asciiTheme="minorHAnsi" w:eastAsiaTheme="minorEastAsia" w:hAnsiTheme="minorHAnsi" w:cstheme="minorBidi"/>
+              <w:rFonts w:eastAsiaTheme="minorEastAsia"/>
               <w:noProof/>
               <w:kern w:val="2"/>
               <w:sz w:val="24"/>
@@ -1274,18 +1250,17 @@
               <w14:ligatures w14:val="standardContextual"/>
             </w:rPr>
           </w:pPr>
-          <w:hyperlink w:anchor="_Toc216130375" w:history="1">
+          <w:hyperlink w:anchor="_Toc216132882" w:history="1">
             <w:r>
               <w:rPr>
                 <w:rStyle w:val="Hipervnculo"/>
-                <w:rFonts w:asciiTheme="majorHAnsi" w:hAnsiTheme="majorHAnsi" w:cstheme="majorHAnsi"/>
-                <w:noProof/>
-              </w:rPr>
-              <w:t>2.1</w:t>
-            </w:r>
-            <w:r>
-              <w:rPr>
-                <w:rFonts w:asciiTheme="minorHAnsi" w:eastAsiaTheme="minorEastAsia" w:hAnsiTheme="minorHAnsi" w:cstheme="minorBidi"/>
+                <w:noProof/>
+              </w:rPr>
+              <w:t>1.1</w:t>
+            </w:r>
+            <w:r>
+              <w:rPr>
+                <w:rFonts w:eastAsiaTheme="minorEastAsia"/>
                 <w:noProof/>
                 <w:kern w:val="2"/>
                 <w:sz w:val="24"/>
@@ -1298,10 +1273,9 @@
             <w:r>
               <w:rPr>
                 <w:rStyle w:val="Hipervnculo"/>
-                <w:rFonts w:asciiTheme="majorHAnsi" w:hAnsiTheme="majorHAnsi" w:cstheme="majorHAnsi"/>
-                <w:noProof/>
-              </w:rPr>
-              <w:t>Decisión de elaborar un prototipo de alta fidelidad</w:t>
+                <w:noProof/>
+              </w:rPr>
+              <w:t>Objetivos del proyecto:</w:t>
             </w:r>
             <w:r>
               <w:rPr>
@@ -1322,7 +1296,7 @@
                 <w:noProof/>
                 <w:webHidden/>
               </w:rPr>
-              <w:instrText xml:space="preserve"> PAGEREF _Toc216130375 \h </w:instrText>
+              <w:instrText xml:space="preserve"> PAGEREF _Toc216132882 \h </w:instrText>
             </w:r>
             <w:r>
               <w:rPr>
@@ -1342,7 +1316,7 @@
                 <w:noProof/>
                 <w:webHidden/>
               </w:rPr>
-              <w:t>4</w:t>
+              <w:t>3</w:t>
             </w:r>
             <w:r>
               <w:rPr>
@@ -1357,10 +1331,11 @@
           <w:pPr>
             <w:pStyle w:val="TDC2"/>
             <w:tabs>
-              <w:tab w:val="right" w:leader="dot" w:pos="9490"/>
+              <w:tab w:val="left" w:pos="960"/>
+              <w:tab w:val="right" w:leader="dot" w:pos="8828"/>
             </w:tabs>
             <w:rPr>
-              <w:rFonts w:asciiTheme="minorHAnsi" w:eastAsiaTheme="minorEastAsia" w:hAnsiTheme="minorHAnsi" w:cstheme="minorBidi"/>
+              <w:rFonts w:eastAsiaTheme="minorEastAsia"/>
               <w:noProof/>
               <w:kern w:val="2"/>
               <w:sz w:val="24"/>
@@ -1369,23 +1344,32 @@
               <w14:ligatures w14:val="standardContextual"/>
             </w:rPr>
           </w:pPr>
-          <w:hyperlink w:anchor="_Toc216130376" w:history="1">
+          <w:hyperlink w:anchor="_Toc216132883" w:history="1">
             <w:r>
               <w:rPr>
                 <w:rStyle w:val="Hipervnculo"/>
-                <w:rFonts w:asciiTheme="majorHAnsi" w:hAnsiTheme="majorHAnsi" w:cstheme="majorHAnsi"/>
-                <w:noProof/>
-              </w:rPr>
-              <w:t xml:space="preserve">2.1.1 </w:t>
+                <w:noProof/>
+              </w:rPr>
+              <w:t>1.2</w:t>
+            </w:r>
+            <w:r>
+              <w:rPr>
+                <w:rFonts w:eastAsiaTheme="minorEastAsia"/>
+                <w:noProof/>
+                <w:kern w:val="2"/>
+                <w:sz w:val="24"/>
+                <w:szCs w:val="24"/>
+                <w:lang w:val="es-CL" w:eastAsia="es-CL" w:bidi="ar-SA"/>
+                <w14:ligatures w14:val="standardContextual"/>
+              </w:rPr>
+              <w:tab/>
             </w:r>
             <w:r>
               <w:rPr>
                 <w:rStyle w:val="Hipervnculo"/>
-                <w:rFonts w:asciiTheme="majorHAnsi" w:hAnsiTheme="majorHAnsi" w:cstheme="majorHAnsi"/>
-                <w:noProof/>
-                <w:highlight w:val="cyan"/>
-              </w:rPr>
-              <w:t>Justificación global de las mejoras según los elementos entregados</w:t>
+                <w:noProof/>
+              </w:rPr>
+              <w:t>Objetivos de este informe:</w:t>
             </w:r>
             <w:r>
               <w:rPr>
@@ -1406,7 +1390,7 @@
                 <w:noProof/>
                 <w:webHidden/>
               </w:rPr>
-              <w:instrText xml:space="preserve"> PAGEREF _Toc216130376 \h </w:instrText>
+              <w:instrText xml:space="preserve"> PAGEREF _Toc216132883 \h </w:instrText>
             </w:r>
             <w:r>
               <w:rPr>
@@ -1426,7 +1410,7 @@
                 <w:noProof/>
                 <w:webHidden/>
               </w:rPr>
-              <w:t>4</w:t>
+              <w:t>3</w:t>
             </w:r>
             <w:r>
               <w:rPr>
@@ -1439,13 +1423,13 @@
         </w:p>
         <w:p>
           <w:pPr>
-            <w:pStyle w:val="TDC2"/>
+            <w:pStyle w:val="TDC1"/>
             <w:tabs>
-              <w:tab w:val="left" w:pos="960"/>
-              <w:tab w:val="right" w:leader="dot" w:pos="9490"/>
+              <w:tab w:val="left" w:pos="440"/>
+              <w:tab w:val="right" w:leader="dot" w:pos="8828"/>
             </w:tabs>
             <w:rPr>
-              <w:rFonts w:asciiTheme="minorHAnsi" w:eastAsiaTheme="minorEastAsia" w:hAnsiTheme="minorHAnsi" w:cstheme="minorBidi"/>
+              <w:rFonts w:eastAsiaTheme="minorEastAsia"/>
               <w:noProof/>
               <w:kern w:val="2"/>
               <w:sz w:val="24"/>
@@ -1454,18 +1438,17 @@
               <w14:ligatures w14:val="standardContextual"/>
             </w:rPr>
           </w:pPr>
-          <w:hyperlink w:anchor="_Toc216130377" w:history="1">
+          <w:hyperlink w:anchor="_Toc216132884" w:history="1">
             <w:r>
               <w:rPr>
                 <w:rStyle w:val="Hipervnculo"/>
-                <w:rFonts w:asciiTheme="majorHAnsi" w:hAnsiTheme="majorHAnsi" w:cstheme="majorHAnsi"/>
-                <w:noProof/>
-              </w:rPr>
-              <w:t>2.2</w:t>
-            </w:r>
-            <w:r>
-              <w:rPr>
-                <w:rFonts w:asciiTheme="minorHAnsi" w:eastAsiaTheme="minorEastAsia" w:hAnsiTheme="minorHAnsi" w:cstheme="minorBidi"/>
+                <w:noProof/>
+              </w:rPr>
+              <w:t>2</w:t>
+            </w:r>
+            <w:r>
+              <w:rPr>
+                <w:rFonts w:eastAsiaTheme="minorEastAsia"/>
                 <w:noProof/>
                 <w:kern w:val="2"/>
                 <w:sz w:val="24"/>
@@ -1478,10 +1461,9 @@
             <w:r>
               <w:rPr>
                 <w:rStyle w:val="Hipervnculo"/>
-                <w:rFonts w:asciiTheme="majorHAnsi" w:hAnsiTheme="majorHAnsi" w:cstheme="majorHAnsi"/>
-                <w:noProof/>
-              </w:rPr>
-              <w:t>Diseño del sistema Service Desk</w:t>
+                <w:noProof/>
+              </w:rPr>
+              <w:t>Desarrollo del Prototipo de Alta Fidelidad</w:t>
             </w:r>
             <w:r>
               <w:rPr>
@@ -1502,7 +1484,7 @@
                 <w:noProof/>
                 <w:webHidden/>
               </w:rPr>
-              <w:instrText xml:space="preserve"> PAGEREF _Toc216130377 \h </w:instrText>
+              <w:instrText xml:space="preserve"> PAGEREF _Toc216132884 \h </w:instrText>
             </w:r>
             <w:r>
               <w:rPr>
@@ -1522,7 +1504,7 @@
                 <w:noProof/>
                 <w:webHidden/>
               </w:rPr>
-              <w:t>5</w:t>
+              <w:t>3</w:t>
             </w:r>
             <w:r>
               <w:rPr>
@@ -1535,13 +1517,13 @@
         </w:p>
         <w:p>
           <w:pPr>
-            <w:pStyle w:val="TDC1"/>
+            <w:pStyle w:val="TDC2"/>
             <w:tabs>
-              <w:tab w:val="left" w:pos="440"/>
-              <w:tab w:val="right" w:leader="dot" w:pos="9490"/>
+              <w:tab w:val="left" w:pos="960"/>
+              <w:tab w:val="right" w:leader="dot" w:pos="8828"/>
             </w:tabs>
             <w:rPr>
-              <w:rFonts w:asciiTheme="minorHAnsi" w:eastAsiaTheme="minorEastAsia" w:hAnsiTheme="minorHAnsi" w:cstheme="minorBidi"/>
+              <w:rFonts w:eastAsiaTheme="minorEastAsia"/>
               <w:noProof/>
               <w:kern w:val="2"/>
               <w:sz w:val="24"/>
@@ -1550,18 +1532,17 @@
               <w14:ligatures w14:val="standardContextual"/>
             </w:rPr>
           </w:pPr>
-          <w:hyperlink w:anchor="_Toc216130378" w:history="1">
+          <w:hyperlink w:anchor="_Toc216132885" w:history="1">
             <w:r>
               <w:rPr>
                 <w:rStyle w:val="Hipervnculo"/>
-                <w:rFonts w:asciiTheme="majorHAnsi" w:hAnsiTheme="majorHAnsi" w:cstheme="majorHAnsi"/>
-                <w:noProof/>
-              </w:rPr>
-              <w:t>3.</w:t>
-            </w:r>
-            <w:r>
-              <w:rPr>
-                <w:rFonts w:asciiTheme="minorHAnsi" w:eastAsiaTheme="minorEastAsia" w:hAnsiTheme="minorHAnsi" w:cstheme="minorBidi"/>
+                <w:noProof/>
+              </w:rPr>
+              <w:t>2.1</w:t>
+            </w:r>
+            <w:r>
+              <w:rPr>
+                <w:rFonts w:eastAsiaTheme="minorEastAsia"/>
                 <w:noProof/>
                 <w:kern w:val="2"/>
                 <w:sz w:val="24"/>
@@ -1574,10 +1555,9 @@
             <w:r>
               <w:rPr>
                 <w:rStyle w:val="Hipervnculo"/>
-                <w:rFonts w:asciiTheme="majorHAnsi" w:hAnsiTheme="majorHAnsi" w:cstheme="majorHAnsi"/>
-                <w:noProof/>
-              </w:rPr>
-              <w:t>Archivos JSON para Simulación de Datos</w:t>
+                <w:noProof/>
+              </w:rPr>
+              <w:t>Decisión de elaborar un prototipo de alta fidelidad</w:t>
             </w:r>
             <w:r>
               <w:rPr>
@@ -1598,7 +1578,7 @@
                 <w:noProof/>
                 <w:webHidden/>
               </w:rPr>
-              <w:instrText xml:space="preserve"> PAGEREF _Toc216130378 \h </w:instrText>
+              <w:instrText xml:space="preserve"> PAGEREF _Toc216132885 \h </w:instrText>
             </w:r>
             <w:r>
               <w:rPr>
@@ -1618,7 +1598,7 @@
                 <w:noProof/>
                 <w:webHidden/>
               </w:rPr>
-              <w:t>6</w:t>
+              <w:t>3</w:t>
             </w:r>
             <w:r>
               <w:rPr>
@@ -1631,13 +1611,13 @@
         </w:p>
         <w:p>
           <w:pPr>
-            <w:pStyle w:val="TDC1"/>
+            <w:pStyle w:val="TDC2"/>
             <w:tabs>
-              <w:tab w:val="left" w:pos="440"/>
-              <w:tab w:val="right" w:leader="dot" w:pos="9490"/>
+              <w:tab w:val="left" w:pos="960"/>
+              <w:tab w:val="right" w:leader="dot" w:pos="8828"/>
             </w:tabs>
             <w:rPr>
-              <w:rFonts w:asciiTheme="minorHAnsi" w:eastAsiaTheme="minorEastAsia" w:hAnsiTheme="minorHAnsi" w:cstheme="minorBidi"/>
+              <w:rFonts w:eastAsiaTheme="minorEastAsia"/>
               <w:noProof/>
               <w:kern w:val="2"/>
               <w:sz w:val="24"/>
@@ -1646,18 +1626,17 @@
               <w14:ligatures w14:val="standardContextual"/>
             </w:rPr>
           </w:pPr>
-          <w:hyperlink w:anchor="_Toc216130379" w:history="1">
+          <w:hyperlink w:anchor="_Toc216132886" w:history="1">
             <w:r>
               <w:rPr>
                 <w:rStyle w:val="Hipervnculo"/>
-                <w:rFonts w:asciiTheme="majorHAnsi" w:hAnsiTheme="majorHAnsi" w:cstheme="majorHAnsi"/>
-                <w:noProof/>
-              </w:rPr>
-              <w:t>4.</w:t>
-            </w:r>
-            <w:r>
-              <w:rPr>
-                <w:rFonts w:asciiTheme="minorHAnsi" w:eastAsiaTheme="minorEastAsia" w:hAnsiTheme="minorHAnsi" w:cstheme="minorBidi"/>
+                <w:noProof/>
+              </w:rPr>
+              <w:t>2.2</w:t>
+            </w:r>
+            <w:r>
+              <w:rPr>
+                <w:rFonts w:eastAsiaTheme="minorEastAsia"/>
                 <w:noProof/>
                 <w:kern w:val="2"/>
                 <w:sz w:val="24"/>
@@ -1670,10 +1649,9 @@
             <w:r>
               <w:rPr>
                 <w:rStyle w:val="Hipervnculo"/>
-                <w:rFonts w:asciiTheme="majorHAnsi" w:hAnsiTheme="majorHAnsi" w:cstheme="majorHAnsi"/>
-                <w:noProof/>
-              </w:rPr>
-              <w:t>Selección de Tecnología: Flutter en Ambiente Local</w:t>
+                <w:noProof/>
+              </w:rPr>
+              <w:t>Justificación global de las mejoras según los elementos entregados</w:t>
             </w:r>
             <w:r>
               <w:rPr>
@@ -1694,7 +1672,7 @@
                 <w:noProof/>
                 <w:webHidden/>
               </w:rPr>
-              <w:instrText xml:space="preserve"> PAGEREF _Toc216130379 \h </w:instrText>
+              <w:instrText xml:space="preserve"> PAGEREF _Toc216132886 \h </w:instrText>
             </w:r>
             <w:r>
               <w:rPr>
@@ -1714,7 +1692,7 @@
                 <w:noProof/>
                 <w:webHidden/>
               </w:rPr>
-              <w:t>6</w:t>
+              <w:t>4</w:t>
             </w:r>
             <w:r>
               <w:rPr>
@@ -1729,10 +1707,11 @@
           <w:pPr>
             <w:pStyle w:val="TDC3"/>
             <w:tabs>
-              <w:tab w:val="right" w:leader="dot" w:pos="9490"/>
+              <w:tab w:val="left" w:pos="1200"/>
+              <w:tab w:val="right" w:leader="dot" w:pos="8828"/>
             </w:tabs>
             <w:rPr>
-              <w:rFonts w:asciiTheme="minorHAnsi" w:eastAsiaTheme="minorEastAsia" w:hAnsiTheme="minorHAnsi" w:cstheme="minorBidi"/>
+              <w:rFonts w:eastAsiaTheme="minorEastAsia"/>
               <w:noProof/>
               <w:kern w:val="2"/>
               <w:sz w:val="24"/>
@@ -1741,23 +1720,42 @@
               <w14:ligatures w14:val="standardContextual"/>
             </w:rPr>
           </w:pPr>
-          <w:hyperlink w:anchor="_Toc216130380" w:history="1">
+          <w:hyperlink w:anchor="_Toc216132887" w:history="1">
             <w:r>
               <w:rPr>
                 <w:rStyle w:val="Hipervnculo"/>
                 <w:noProof/>
               </w:rPr>
-              <w:t>5. Despliegue del aplicativo en GitHub</w:t>
-            </w:r>
-            <w:r>
-              <w:rPr>
-                <w:noProof/>
-                <w:webHidden/>
+              <w:t>2.2.1</w:t>
+            </w:r>
+            <w:r>
+              <w:rPr>
+                <w:rFonts w:eastAsiaTheme="minorEastAsia"/>
+                <w:noProof/>
+                <w:kern w:val="2"/>
+                <w:sz w:val="24"/>
+                <w:szCs w:val="24"/>
+                <w:lang w:val="es-CL" w:eastAsia="es-CL" w:bidi="ar-SA"/>
+                <w14:ligatures w14:val="standardContextual"/>
               </w:rPr>
               <w:tab/>
             </w:r>
             <w:r>
               <w:rPr>
+                <w:rStyle w:val="Hipervnculo"/>
+                <w:noProof/>
+              </w:rPr>
+              <w:t>Relación entre decisiones y elementos entregados</w:t>
+            </w:r>
+            <w:r>
+              <w:rPr>
+                <w:noProof/>
+                <w:webHidden/>
+              </w:rPr>
+              <w:tab/>
+            </w:r>
+            <w:r>
+              <w:rPr>
                 <w:noProof/>
                 <w:webHidden/>
               </w:rPr>
@@ -1768,7 +1766,7 @@
                 <w:noProof/>
                 <w:webHidden/>
               </w:rPr>
-              <w:instrText xml:space="preserve"> PAGEREF _Toc216130380 \h </w:instrText>
+              <w:instrText xml:space="preserve"> PAGEREF _Toc216132887 \h </w:instrText>
             </w:r>
             <w:r>
               <w:rPr>
@@ -1788,7 +1786,7 @@
                 <w:noProof/>
                 <w:webHidden/>
               </w:rPr>
-              <w:t>6</w:t>
+              <w:t>4</w:t>
             </w:r>
             <w:r>
               <w:rPr>
@@ -1801,13 +1799,13 @@
         </w:p>
         <w:p>
           <w:pPr>
-            <w:pStyle w:val="TDC1"/>
+            <w:pStyle w:val="TDC2"/>
             <w:tabs>
-              <w:tab w:val="left" w:pos="440"/>
-              <w:tab w:val="right" w:leader="dot" w:pos="9490"/>
+              <w:tab w:val="left" w:pos="960"/>
+              <w:tab w:val="right" w:leader="dot" w:pos="8828"/>
             </w:tabs>
             <w:rPr>
-              <w:rFonts w:asciiTheme="minorHAnsi" w:eastAsiaTheme="minorEastAsia" w:hAnsiTheme="minorHAnsi" w:cstheme="minorBidi"/>
+              <w:rFonts w:eastAsiaTheme="minorEastAsia"/>
               <w:noProof/>
               <w:kern w:val="2"/>
               <w:sz w:val="24"/>
@@ -1816,19 +1814,17 @@
               <w14:ligatures w14:val="standardContextual"/>
             </w:rPr>
           </w:pPr>
-          <w:hyperlink w:anchor="_Toc216130381" w:history="1">
+          <w:hyperlink w:anchor="_Toc216132888" w:history="1">
             <w:r>
               <w:rPr>
                 <w:rStyle w:val="Hipervnculo"/>
-                <w:rFonts w:asciiTheme="majorHAnsi" w:hAnsiTheme="majorHAnsi" w:cstheme="majorHAnsi"/>
-                <w:noProof/>
-                <w:highlight w:val="cyan"/>
-              </w:rPr>
-              <w:t>5.</w:t>
-            </w:r>
-            <w:r>
-              <w:rPr>
-                <w:rFonts w:asciiTheme="minorHAnsi" w:eastAsiaTheme="minorEastAsia" w:hAnsiTheme="minorHAnsi" w:cstheme="minorBidi"/>
+                <w:noProof/>
+              </w:rPr>
+              <w:t>2.3</w:t>
+            </w:r>
+            <w:r>
+              <w:rPr>
+                <w:rFonts w:eastAsiaTheme="minorEastAsia"/>
                 <w:noProof/>
                 <w:kern w:val="2"/>
                 <w:sz w:val="24"/>
@@ -1841,11 +1837,9 @@
             <w:r>
               <w:rPr>
                 <w:rStyle w:val="Hipervnculo"/>
-                <w:rFonts w:asciiTheme="majorHAnsi" w:hAnsiTheme="majorHAnsi" w:cstheme="majorHAnsi"/>
-                <w:noProof/>
-                <w:highlight w:val="cyan"/>
-              </w:rPr>
-              <w:t>Despliegue del aplicativo en GitHub</w:t>
+                <w:noProof/>
+              </w:rPr>
+              <w:t>Diseño del sistema Service Desk</w:t>
             </w:r>
             <w:r>
               <w:rPr>
@@ -1866,7 +1860,7 @@
                 <w:noProof/>
                 <w:webHidden/>
               </w:rPr>
-              <w:instrText xml:space="preserve"> PAGEREF _Toc216130381 \h </w:instrText>
+              <w:instrText xml:space="preserve"> PAGEREF _Toc216132888 \h </w:instrText>
             </w:r>
             <w:r>
               <w:rPr>
@@ -1886,7 +1880,7 @@
                 <w:noProof/>
                 <w:webHidden/>
               </w:rPr>
-              <w:t>7</w:t>
+              <w:t>5</w:t>
             </w:r>
             <w:r>
               <w:rPr>
@@ -1899,13 +1893,13 @@
         </w:p>
         <w:p>
           <w:pPr>
-            <w:pStyle w:val="TDC1"/>
+            <w:pStyle w:val="TDC3"/>
             <w:tabs>
-              <w:tab w:val="left" w:pos="440"/>
-              <w:tab w:val="right" w:leader="dot" w:pos="9490"/>
+              <w:tab w:val="left" w:pos="1200"/>
+              <w:tab w:val="right" w:leader="dot" w:pos="8828"/>
             </w:tabs>
             <w:rPr>
-              <w:rFonts w:asciiTheme="minorHAnsi" w:eastAsiaTheme="minorEastAsia" w:hAnsiTheme="minorHAnsi" w:cstheme="minorBidi"/>
+              <w:rFonts w:eastAsiaTheme="minorEastAsia"/>
               <w:noProof/>
               <w:kern w:val="2"/>
               <w:sz w:val="24"/>
@@ -1914,18 +1908,17 @@
               <w14:ligatures w14:val="standardContextual"/>
             </w:rPr>
           </w:pPr>
-          <w:hyperlink w:anchor="_Toc216130382" w:history="1">
+          <w:hyperlink w:anchor="_Toc216132889" w:history="1">
             <w:r>
               <w:rPr>
                 <w:rStyle w:val="Hipervnculo"/>
-                <w:rFonts w:asciiTheme="majorHAnsi" w:hAnsiTheme="majorHAnsi" w:cstheme="majorHAnsi"/>
-                <w:noProof/>
-              </w:rPr>
-              <w:t>6.</w:t>
-            </w:r>
-            <w:r>
-              <w:rPr>
-                <w:rFonts w:asciiTheme="minorHAnsi" w:eastAsiaTheme="minorEastAsia" w:hAnsiTheme="minorHAnsi" w:cstheme="minorBidi"/>
+                <w:noProof/>
+              </w:rPr>
+              <w:t>2.3.1</w:t>
+            </w:r>
+            <w:r>
+              <w:rPr>
+                <w:rFonts w:eastAsiaTheme="minorEastAsia"/>
                 <w:noProof/>
                 <w:kern w:val="2"/>
                 <w:sz w:val="24"/>
@@ -1938,10 +1931,9 @@
             <w:r>
               <w:rPr>
                 <w:rStyle w:val="Hipervnculo"/>
-                <w:rFonts w:asciiTheme="majorHAnsi" w:hAnsiTheme="majorHAnsi" w:cstheme="majorHAnsi"/>
-                <w:noProof/>
-              </w:rPr>
-              <w:t>Funcionamiento mínimo viable</w:t>
+                <w:noProof/>
+              </w:rPr>
+              <w:t>Pantalla de Login</w:t>
             </w:r>
             <w:r>
               <w:rPr>
@@ -1962,7 +1954,7 @@
                 <w:noProof/>
                 <w:webHidden/>
               </w:rPr>
-              <w:instrText xml:space="preserve"> PAGEREF _Toc216130382 \h </w:instrText>
+              <w:instrText xml:space="preserve"> PAGEREF _Toc216132889 \h </w:instrText>
             </w:r>
             <w:r>
               <w:rPr>
@@ -1982,7 +1974,7 @@
                 <w:noProof/>
                 <w:webHidden/>
               </w:rPr>
-              <w:t>7</w:t>
+              <w:t>5</w:t>
             </w:r>
             <w:r>
               <w:rPr>
@@ -1995,13 +1987,13 @@
         </w:p>
         <w:p>
           <w:pPr>
-            <w:pStyle w:val="TDC1"/>
+            <w:pStyle w:val="TDC3"/>
             <w:tabs>
-              <w:tab w:val="left" w:pos="440"/>
-              <w:tab w:val="right" w:leader="dot" w:pos="9490"/>
+              <w:tab w:val="left" w:pos="1200"/>
+              <w:tab w:val="right" w:leader="dot" w:pos="8828"/>
             </w:tabs>
             <w:rPr>
-              <w:rFonts w:asciiTheme="minorHAnsi" w:eastAsiaTheme="minorEastAsia" w:hAnsiTheme="minorHAnsi" w:cstheme="minorBidi"/>
+              <w:rFonts w:eastAsiaTheme="minorEastAsia"/>
               <w:noProof/>
               <w:kern w:val="2"/>
               <w:sz w:val="24"/>
@@ -2010,19 +2002,17 @@
               <w14:ligatures w14:val="standardContextual"/>
             </w:rPr>
           </w:pPr>
-          <w:hyperlink w:anchor="_Toc216130383" w:history="1">
+          <w:hyperlink w:anchor="_Toc216132890" w:history="1">
             <w:r>
               <w:rPr>
                 <w:rStyle w:val="Hipervnculo"/>
-                <w:rFonts w:asciiTheme="majorHAnsi" w:hAnsiTheme="majorHAnsi" w:cstheme="majorHAnsi"/>
-                <w:noProof/>
-                <w:highlight w:val="cyan"/>
-              </w:rPr>
-              <w:t>7.</w:t>
-            </w:r>
-            <w:r>
-              <w:rPr>
-                <w:rFonts w:asciiTheme="minorHAnsi" w:eastAsiaTheme="minorEastAsia" w:hAnsiTheme="minorHAnsi" w:cstheme="minorBidi"/>
+                <w:noProof/>
+              </w:rPr>
+              <w:t>2.3.2</w:t>
+            </w:r>
+            <w:r>
+              <w:rPr>
+                <w:rFonts w:eastAsiaTheme="minorEastAsia"/>
                 <w:noProof/>
                 <w:kern w:val="2"/>
                 <w:sz w:val="24"/>
@@ -2035,11 +2025,9 @@
             <w:r>
               <w:rPr>
                 <w:rStyle w:val="Hipervnculo"/>
-                <w:rFonts w:asciiTheme="majorHAnsi" w:hAnsiTheme="majorHAnsi" w:cstheme="majorHAnsi"/>
-                <w:noProof/>
-                <w:highlight w:val="cyan"/>
-              </w:rPr>
-              <w:t>Propuesta de integración móvil/web</w:t>
+                <w:noProof/>
+              </w:rPr>
+              <w:t>Pantalla de Lista de Tickets</w:t>
             </w:r>
             <w:r>
               <w:rPr>
@@ -2060,7 +2048,7 @@
                 <w:noProof/>
                 <w:webHidden/>
               </w:rPr>
-              <w:instrText xml:space="preserve"> PAGEREF _Toc216130383 \h </w:instrText>
+              <w:instrText xml:space="preserve"> PAGEREF _Toc216132890 \h </w:instrText>
             </w:r>
             <w:r>
               <w:rPr>
@@ -2080,7 +2068,7 @@
                 <w:noProof/>
                 <w:webHidden/>
               </w:rPr>
-              <w:t>8</w:t>
+              <w:t>6</w:t>
             </w:r>
             <w:r>
               <w:rPr>
@@ -2093,13 +2081,13 @@
         </w:p>
         <w:p>
           <w:pPr>
-            <w:pStyle w:val="TDC1"/>
+            <w:pStyle w:val="TDC3"/>
             <w:tabs>
-              <w:tab w:val="left" w:pos="440"/>
-              <w:tab w:val="right" w:leader="dot" w:pos="9490"/>
+              <w:tab w:val="left" w:pos="1200"/>
+              <w:tab w:val="right" w:leader="dot" w:pos="8828"/>
             </w:tabs>
             <w:rPr>
-              <w:rFonts w:asciiTheme="minorHAnsi" w:eastAsiaTheme="minorEastAsia" w:hAnsiTheme="minorHAnsi" w:cstheme="minorBidi"/>
+              <w:rFonts w:eastAsiaTheme="minorEastAsia"/>
               <w:noProof/>
               <w:kern w:val="2"/>
               <w:sz w:val="24"/>
@@ -2108,18 +2096,17 @@
               <w14:ligatures w14:val="standardContextual"/>
             </w:rPr>
           </w:pPr>
-          <w:hyperlink w:anchor="_Toc216130384" w:history="1">
+          <w:hyperlink w:anchor="_Toc216132891" w:history="1">
             <w:r>
               <w:rPr>
                 <w:rStyle w:val="Hipervnculo"/>
-                <w:rFonts w:asciiTheme="majorHAnsi" w:hAnsiTheme="majorHAnsi" w:cstheme="majorHAnsi"/>
-                <w:noProof/>
-              </w:rPr>
-              <w:t>8.</w:t>
-            </w:r>
-            <w:r>
-              <w:rPr>
-                <w:rFonts w:asciiTheme="minorHAnsi" w:eastAsiaTheme="minorEastAsia" w:hAnsiTheme="minorHAnsi" w:cstheme="minorBidi"/>
+                <w:noProof/>
+              </w:rPr>
+              <w:t>2.3.3</w:t>
+            </w:r>
+            <w:r>
+              <w:rPr>
+                <w:rFonts w:eastAsiaTheme="minorEastAsia"/>
                 <w:noProof/>
                 <w:kern w:val="2"/>
                 <w:sz w:val="24"/>
@@ -2132,10 +2119,9 @@
             <w:r>
               <w:rPr>
                 <w:rStyle w:val="Hipervnculo"/>
-                <w:rFonts w:asciiTheme="majorHAnsi" w:hAnsiTheme="majorHAnsi" w:cstheme="majorHAnsi"/>
-                <w:noProof/>
-              </w:rPr>
-              <w:t>Mockups del Prototipo</w:t>
+                <w:noProof/>
+              </w:rPr>
+              <w:t>Pantalla de Detalle del Ticket</w:t>
             </w:r>
             <w:r>
               <w:rPr>
@@ -2156,7 +2142,7 @@
                 <w:noProof/>
                 <w:webHidden/>
               </w:rPr>
-              <w:instrText xml:space="preserve"> PAGEREF _Toc216130384 \h </w:instrText>
+              <w:instrText xml:space="preserve"> PAGEREF _Toc216132891 \h </w:instrText>
             </w:r>
             <w:r>
               <w:rPr>
@@ -2176,7 +2162,7 @@
                 <w:noProof/>
                 <w:webHidden/>
               </w:rPr>
-              <w:t>8</w:t>
+              <w:t>6</w:t>
             </w:r>
             <w:r>
               <w:rPr>
@@ -2189,13 +2175,13 @@
         </w:p>
         <w:p>
           <w:pPr>
-            <w:pStyle w:val="TDC1"/>
+            <w:pStyle w:val="TDC3"/>
             <w:tabs>
-              <w:tab w:val="left" w:pos="440"/>
-              <w:tab w:val="right" w:leader="dot" w:pos="9490"/>
+              <w:tab w:val="left" w:pos="1200"/>
+              <w:tab w:val="right" w:leader="dot" w:pos="8828"/>
             </w:tabs>
             <w:rPr>
-              <w:rFonts w:asciiTheme="minorHAnsi" w:eastAsiaTheme="minorEastAsia" w:hAnsiTheme="minorHAnsi" w:cstheme="minorBidi"/>
+              <w:rFonts w:eastAsiaTheme="minorEastAsia"/>
               <w:noProof/>
               <w:kern w:val="2"/>
               <w:sz w:val="24"/>
@@ -2204,18 +2190,18 @@
               <w14:ligatures w14:val="standardContextual"/>
             </w:rPr>
           </w:pPr>
-          <w:hyperlink w:anchor="_Toc216130385" w:history="1">
+          <w:hyperlink w:anchor="_Toc216132892" w:history="1">
             <w:r>
               <w:rPr>
                 <w:rStyle w:val="Hipervnculo"/>
-                <w:rFonts w:asciiTheme="majorHAnsi" w:hAnsiTheme="majorHAnsi" w:cstheme="majorHAnsi"/>
-                <w:noProof/>
-              </w:rPr>
-              <w:t>9.</w:t>
-            </w:r>
-            <w:r>
-              <w:rPr>
-                <w:rFonts w:asciiTheme="minorHAnsi" w:eastAsiaTheme="minorEastAsia" w:hAnsiTheme="minorHAnsi" w:cstheme="minorBidi"/>
+                <w:noProof/>
+                <w:lang w:val="es-CL"/>
+              </w:rPr>
+              <w:t>2.3.4</w:t>
+            </w:r>
+            <w:r>
+              <w:rPr>
+                <w:rFonts w:eastAsiaTheme="minorEastAsia"/>
                 <w:noProof/>
                 <w:kern w:val="2"/>
                 <w:sz w:val="24"/>
@@ -2228,7 +2214,1335 @@
             <w:r>
               <w:rPr>
                 <w:rStyle w:val="Hipervnculo"/>
-                <w:rFonts w:asciiTheme="majorHAnsi" w:hAnsiTheme="majorHAnsi" w:cstheme="majorHAnsi"/>
+                <w:noProof/>
+                <w:lang w:val="es-CL"/>
+              </w:rPr>
+              <w:t>Pantalla de Creación de Nuevo Ticket</w:t>
+            </w:r>
+            <w:r>
+              <w:rPr>
+                <w:noProof/>
+                <w:webHidden/>
+              </w:rPr>
+              <w:tab/>
+            </w:r>
+            <w:r>
+              <w:rPr>
+                <w:noProof/>
+                <w:webHidden/>
+              </w:rPr>
+              <w:fldChar w:fldCharType="begin"/>
+            </w:r>
+            <w:r>
+              <w:rPr>
+                <w:noProof/>
+                <w:webHidden/>
+              </w:rPr>
+              <w:instrText xml:space="preserve"> PAGEREF _Toc216132892 \h </w:instrText>
+            </w:r>
+            <w:r>
+              <w:rPr>
+                <w:noProof/>
+                <w:webHidden/>
+              </w:rPr>
+            </w:r>
+            <w:r>
+              <w:rPr>
+                <w:noProof/>
+                <w:webHidden/>
+              </w:rPr>
+              <w:fldChar w:fldCharType="separate"/>
+            </w:r>
+            <w:r>
+              <w:rPr>
+                <w:noProof/>
+                <w:webHidden/>
+              </w:rPr>
+              <w:t>7</w:t>
+            </w:r>
+            <w:r>
+              <w:rPr>
+                <w:noProof/>
+                <w:webHidden/>
+              </w:rPr>
+              <w:fldChar w:fldCharType="end"/>
+            </w:r>
+          </w:hyperlink>
+        </w:p>
+        <w:p>
+          <w:pPr>
+            <w:pStyle w:val="TDC1"/>
+            <w:tabs>
+              <w:tab w:val="left" w:pos="440"/>
+              <w:tab w:val="right" w:leader="dot" w:pos="8828"/>
+            </w:tabs>
+            <w:rPr>
+              <w:rFonts w:eastAsiaTheme="minorEastAsia"/>
+              <w:noProof/>
+              <w:kern w:val="2"/>
+              <w:sz w:val="24"/>
+              <w:szCs w:val="24"/>
+              <w:lang w:val="es-CL" w:eastAsia="es-CL" w:bidi="ar-SA"/>
+              <w14:ligatures w14:val="standardContextual"/>
+            </w:rPr>
+          </w:pPr>
+          <w:hyperlink w:anchor="_Toc216132893" w:history="1">
+            <w:r>
+              <w:rPr>
+                <w:rStyle w:val="Hipervnculo"/>
+                <w:noProof/>
+              </w:rPr>
+              <w:t>3</w:t>
+            </w:r>
+            <w:r>
+              <w:rPr>
+                <w:rFonts w:eastAsiaTheme="minorEastAsia"/>
+                <w:noProof/>
+                <w:kern w:val="2"/>
+                <w:sz w:val="24"/>
+                <w:szCs w:val="24"/>
+                <w:lang w:val="es-CL" w:eastAsia="es-CL" w:bidi="ar-SA"/>
+                <w14:ligatures w14:val="standardContextual"/>
+              </w:rPr>
+              <w:tab/>
+            </w:r>
+            <w:r>
+              <w:rPr>
+                <w:rStyle w:val="Hipervnculo"/>
+                <w:noProof/>
+              </w:rPr>
+              <w:t>Archivos JSON para Simulación de Datos</w:t>
+            </w:r>
+            <w:r>
+              <w:rPr>
+                <w:noProof/>
+                <w:webHidden/>
+              </w:rPr>
+              <w:tab/>
+            </w:r>
+            <w:r>
+              <w:rPr>
+                <w:noProof/>
+                <w:webHidden/>
+              </w:rPr>
+              <w:fldChar w:fldCharType="begin"/>
+            </w:r>
+            <w:r>
+              <w:rPr>
+                <w:noProof/>
+                <w:webHidden/>
+              </w:rPr>
+              <w:instrText xml:space="preserve"> PAGEREF _Toc216132893 \h </w:instrText>
+            </w:r>
+            <w:r>
+              <w:rPr>
+                <w:noProof/>
+                <w:webHidden/>
+              </w:rPr>
+            </w:r>
+            <w:r>
+              <w:rPr>
+                <w:noProof/>
+                <w:webHidden/>
+              </w:rPr>
+              <w:fldChar w:fldCharType="separate"/>
+            </w:r>
+            <w:r>
+              <w:rPr>
+                <w:noProof/>
+                <w:webHidden/>
+              </w:rPr>
+              <w:t>7</w:t>
+            </w:r>
+            <w:r>
+              <w:rPr>
+                <w:noProof/>
+                <w:webHidden/>
+              </w:rPr>
+              <w:fldChar w:fldCharType="end"/>
+            </w:r>
+          </w:hyperlink>
+        </w:p>
+        <w:p>
+          <w:pPr>
+            <w:pStyle w:val="TDC2"/>
+            <w:tabs>
+              <w:tab w:val="left" w:pos="960"/>
+              <w:tab w:val="right" w:leader="dot" w:pos="8828"/>
+            </w:tabs>
+            <w:rPr>
+              <w:rFonts w:eastAsiaTheme="minorEastAsia"/>
+              <w:noProof/>
+              <w:kern w:val="2"/>
+              <w:sz w:val="24"/>
+              <w:szCs w:val="24"/>
+              <w:lang w:val="es-CL" w:eastAsia="es-CL" w:bidi="ar-SA"/>
+              <w14:ligatures w14:val="standardContextual"/>
+            </w:rPr>
+          </w:pPr>
+          <w:hyperlink w:anchor="_Toc216132894" w:history="1">
+            <w:r>
+              <w:rPr>
+                <w:rStyle w:val="Hipervnculo"/>
+                <w:noProof/>
+                <w:lang w:val="es-CL"/>
+              </w:rPr>
+              <w:t>3.1</w:t>
+            </w:r>
+            <w:r>
+              <w:rPr>
+                <w:rFonts w:eastAsiaTheme="minorEastAsia"/>
+                <w:noProof/>
+                <w:kern w:val="2"/>
+                <w:sz w:val="24"/>
+                <w:szCs w:val="24"/>
+                <w:lang w:val="es-CL" w:eastAsia="es-CL" w:bidi="ar-SA"/>
+                <w14:ligatures w14:val="standardContextual"/>
+              </w:rPr>
+              <w:tab/>
+            </w:r>
+            <w:r>
+              <w:rPr>
+                <w:rStyle w:val="Hipervnculo"/>
+                <w:noProof/>
+                <w:lang w:val="es-CL"/>
+              </w:rPr>
+              <w:t>Archivo JSON de Tickets</w:t>
+            </w:r>
+            <w:r>
+              <w:rPr>
+                <w:noProof/>
+                <w:webHidden/>
+              </w:rPr>
+              <w:tab/>
+            </w:r>
+            <w:r>
+              <w:rPr>
+                <w:noProof/>
+                <w:webHidden/>
+              </w:rPr>
+              <w:fldChar w:fldCharType="begin"/>
+            </w:r>
+            <w:r>
+              <w:rPr>
+                <w:noProof/>
+                <w:webHidden/>
+              </w:rPr>
+              <w:instrText xml:space="preserve"> PAGEREF _Toc216132894 \h </w:instrText>
+            </w:r>
+            <w:r>
+              <w:rPr>
+                <w:noProof/>
+                <w:webHidden/>
+              </w:rPr>
+            </w:r>
+            <w:r>
+              <w:rPr>
+                <w:noProof/>
+                <w:webHidden/>
+              </w:rPr>
+              <w:fldChar w:fldCharType="separate"/>
+            </w:r>
+            <w:r>
+              <w:rPr>
+                <w:noProof/>
+                <w:webHidden/>
+              </w:rPr>
+              <w:t>7</w:t>
+            </w:r>
+            <w:r>
+              <w:rPr>
+                <w:noProof/>
+                <w:webHidden/>
+              </w:rPr>
+              <w:fldChar w:fldCharType="end"/>
+            </w:r>
+          </w:hyperlink>
+        </w:p>
+        <w:p>
+          <w:pPr>
+            <w:pStyle w:val="TDC2"/>
+            <w:tabs>
+              <w:tab w:val="left" w:pos="960"/>
+              <w:tab w:val="right" w:leader="dot" w:pos="8828"/>
+            </w:tabs>
+            <w:rPr>
+              <w:rFonts w:eastAsiaTheme="minorEastAsia"/>
+              <w:noProof/>
+              <w:kern w:val="2"/>
+              <w:sz w:val="24"/>
+              <w:szCs w:val="24"/>
+              <w:lang w:val="es-CL" w:eastAsia="es-CL" w:bidi="ar-SA"/>
+              <w14:ligatures w14:val="standardContextual"/>
+            </w:rPr>
+          </w:pPr>
+          <w:hyperlink w:anchor="_Toc216132895" w:history="1">
+            <w:r>
+              <w:rPr>
+                <w:rStyle w:val="Hipervnculo"/>
+                <w:noProof/>
+                <w:lang w:val="es-CL"/>
+              </w:rPr>
+              <w:t>3.2</w:t>
+            </w:r>
+            <w:r>
+              <w:rPr>
+                <w:rFonts w:eastAsiaTheme="minorEastAsia"/>
+                <w:noProof/>
+                <w:kern w:val="2"/>
+                <w:sz w:val="24"/>
+                <w:szCs w:val="24"/>
+                <w:lang w:val="es-CL" w:eastAsia="es-CL" w:bidi="ar-SA"/>
+                <w14:ligatures w14:val="standardContextual"/>
+              </w:rPr>
+              <w:tab/>
+            </w:r>
+            <w:r>
+              <w:rPr>
+                <w:rStyle w:val="Hipervnculo"/>
+                <w:noProof/>
+                <w:lang w:val="es-CL"/>
+              </w:rPr>
+              <w:t>Archivo JSON de Usuarios</w:t>
+            </w:r>
+            <w:r>
+              <w:rPr>
+                <w:noProof/>
+                <w:webHidden/>
+              </w:rPr>
+              <w:tab/>
+            </w:r>
+            <w:r>
+              <w:rPr>
+                <w:noProof/>
+                <w:webHidden/>
+              </w:rPr>
+              <w:fldChar w:fldCharType="begin"/>
+            </w:r>
+            <w:r>
+              <w:rPr>
+                <w:noProof/>
+                <w:webHidden/>
+              </w:rPr>
+              <w:instrText xml:space="preserve"> PAGEREF _Toc216132895 \h </w:instrText>
+            </w:r>
+            <w:r>
+              <w:rPr>
+                <w:noProof/>
+                <w:webHidden/>
+              </w:rPr>
+            </w:r>
+            <w:r>
+              <w:rPr>
+                <w:noProof/>
+                <w:webHidden/>
+              </w:rPr>
+              <w:fldChar w:fldCharType="separate"/>
+            </w:r>
+            <w:r>
+              <w:rPr>
+                <w:noProof/>
+                <w:webHidden/>
+              </w:rPr>
+              <w:t>7</w:t>
+            </w:r>
+            <w:r>
+              <w:rPr>
+                <w:noProof/>
+                <w:webHidden/>
+              </w:rPr>
+              <w:fldChar w:fldCharType="end"/>
+            </w:r>
+          </w:hyperlink>
+        </w:p>
+        <w:p>
+          <w:pPr>
+            <w:pStyle w:val="TDC1"/>
+            <w:tabs>
+              <w:tab w:val="left" w:pos="440"/>
+              <w:tab w:val="right" w:leader="dot" w:pos="8828"/>
+            </w:tabs>
+            <w:rPr>
+              <w:rFonts w:eastAsiaTheme="minorEastAsia"/>
+              <w:noProof/>
+              <w:kern w:val="2"/>
+              <w:sz w:val="24"/>
+              <w:szCs w:val="24"/>
+              <w:lang w:val="es-CL" w:eastAsia="es-CL" w:bidi="ar-SA"/>
+              <w14:ligatures w14:val="standardContextual"/>
+            </w:rPr>
+          </w:pPr>
+          <w:hyperlink w:anchor="_Toc216132896" w:history="1">
+            <w:r>
+              <w:rPr>
+                <w:rStyle w:val="Hipervnculo"/>
+                <w:noProof/>
+              </w:rPr>
+              <w:t>4</w:t>
+            </w:r>
+            <w:r>
+              <w:rPr>
+                <w:rFonts w:eastAsiaTheme="minorEastAsia"/>
+                <w:noProof/>
+                <w:kern w:val="2"/>
+                <w:sz w:val="24"/>
+                <w:szCs w:val="24"/>
+                <w:lang w:val="es-CL" w:eastAsia="es-CL" w:bidi="ar-SA"/>
+                <w14:ligatures w14:val="standardContextual"/>
+              </w:rPr>
+              <w:tab/>
+            </w:r>
+            <w:r>
+              <w:rPr>
+                <w:rStyle w:val="Hipervnculo"/>
+                <w:noProof/>
+              </w:rPr>
+              <w:t>Selección de Tecnología: Flutter en Ambiente Local</w:t>
+            </w:r>
+            <w:r>
+              <w:rPr>
+                <w:noProof/>
+                <w:webHidden/>
+              </w:rPr>
+              <w:tab/>
+            </w:r>
+            <w:r>
+              <w:rPr>
+                <w:noProof/>
+                <w:webHidden/>
+              </w:rPr>
+              <w:fldChar w:fldCharType="begin"/>
+            </w:r>
+            <w:r>
+              <w:rPr>
+                <w:noProof/>
+                <w:webHidden/>
+              </w:rPr>
+              <w:instrText xml:space="preserve"> PAGEREF _Toc216132896 \h </w:instrText>
+            </w:r>
+            <w:r>
+              <w:rPr>
+                <w:noProof/>
+                <w:webHidden/>
+              </w:rPr>
+            </w:r>
+            <w:r>
+              <w:rPr>
+                <w:noProof/>
+                <w:webHidden/>
+              </w:rPr>
+              <w:fldChar w:fldCharType="separate"/>
+            </w:r>
+            <w:r>
+              <w:rPr>
+                <w:noProof/>
+                <w:webHidden/>
+              </w:rPr>
+              <w:t>8</w:t>
+            </w:r>
+            <w:r>
+              <w:rPr>
+                <w:noProof/>
+                <w:webHidden/>
+              </w:rPr>
+              <w:fldChar w:fldCharType="end"/>
+            </w:r>
+          </w:hyperlink>
+        </w:p>
+        <w:p>
+          <w:pPr>
+            <w:pStyle w:val="TDC1"/>
+            <w:tabs>
+              <w:tab w:val="left" w:pos="440"/>
+              <w:tab w:val="right" w:leader="dot" w:pos="8828"/>
+            </w:tabs>
+            <w:rPr>
+              <w:rFonts w:eastAsiaTheme="minorEastAsia"/>
+              <w:noProof/>
+              <w:kern w:val="2"/>
+              <w:sz w:val="24"/>
+              <w:szCs w:val="24"/>
+              <w:lang w:val="es-CL" w:eastAsia="es-CL" w:bidi="ar-SA"/>
+              <w14:ligatures w14:val="standardContextual"/>
+            </w:rPr>
+          </w:pPr>
+          <w:hyperlink w:anchor="_Toc216132897" w:history="1">
+            <w:r>
+              <w:rPr>
+                <w:rStyle w:val="Hipervnculo"/>
+                <w:noProof/>
+              </w:rPr>
+              <w:t>5</w:t>
+            </w:r>
+            <w:r>
+              <w:rPr>
+                <w:rFonts w:eastAsiaTheme="minorEastAsia"/>
+                <w:noProof/>
+                <w:kern w:val="2"/>
+                <w:sz w:val="24"/>
+                <w:szCs w:val="24"/>
+                <w:lang w:val="es-CL" w:eastAsia="es-CL" w:bidi="ar-SA"/>
+                <w14:ligatures w14:val="standardContextual"/>
+              </w:rPr>
+              <w:tab/>
+            </w:r>
+            <w:r>
+              <w:rPr>
+                <w:rStyle w:val="Hipervnculo"/>
+                <w:noProof/>
+              </w:rPr>
+              <w:t>Despliegue del aplicativo en GitHub</w:t>
+            </w:r>
+            <w:r>
+              <w:rPr>
+                <w:noProof/>
+                <w:webHidden/>
+              </w:rPr>
+              <w:tab/>
+            </w:r>
+            <w:r>
+              <w:rPr>
+                <w:noProof/>
+                <w:webHidden/>
+              </w:rPr>
+              <w:fldChar w:fldCharType="begin"/>
+            </w:r>
+            <w:r>
+              <w:rPr>
+                <w:noProof/>
+                <w:webHidden/>
+              </w:rPr>
+              <w:instrText xml:space="preserve"> PAGEREF _Toc216132897 \h </w:instrText>
+            </w:r>
+            <w:r>
+              <w:rPr>
+                <w:noProof/>
+                <w:webHidden/>
+              </w:rPr>
+            </w:r>
+            <w:r>
+              <w:rPr>
+                <w:noProof/>
+                <w:webHidden/>
+              </w:rPr>
+              <w:fldChar w:fldCharType="separate"/>
+            </w:r>
+            <w:r>
+              <w:rPr>
+                <w:noProof/>
+                <w:webHidden/>
+              </w:rPr>
+              <w:t>8</w:t>
+            </w:r>
+            <w:r>
+              <w:rPr>
+                <w:noProof/>
+                <w:webHidden/>
+              </w:rPr>
+              <w:fldChar w:fldCharType="end"/>
+            </w:r>
+          </w:hyperlink>
+        </w:p>
+        <w:p>
+          <w:pPr>
+            <w:pStyle w:val="TDC1"/>
+            <w:tabs>
+              <w:tab w:val="left" w:pos="440"/>
+              <w:tab w:val="right" w:leader="dot" w:pos="8828"/>
+            </w:tabs>
+            <w:rPr>
+              <w:rFonts w:eastAsiaTheme="minorEastAsia"/>
+              <w:noProof/>
+              <w:kern w:val="2"/>
+              <w:sz w:val="24"/>
+              <w:szCs w:val="24"/>
+              <w:lang w:val="es-CL" w:eastAsia="es-CL" w:bidi="ar-SA"/>
+              <w14:ligatures w14:val="standardContextual"/>
+            </w:rPr>
+          </w:pPr>
+          <w:hyperlink w:anchor="_Toc216132898" w:history="1">
+            <w:r>
+              <w:rPr>
+                <w:rStyle w:val="Hipervnculo"/>
+                <w:noProof/>
+              </w:rPr>
+              <w:t>6</w:t>
+            </w:r>
+            <w:r>
+              <w:rPr>
+                <w:rFonts w:eastAsiaTheme="minorEastAsia"/>
+                <w:noProof/>
+                <w:kern w:val="2"/>
+                <w:sz w:val="24"/>
+                <w:szCs w:val="24"/>
+                <w:lang w:val="es-CL" w:eastAsia="es-CL" w:bidi="ar-SA"/>
+                <w14:ligatures w14:val="standardContextual"/>
+              </w:rPr>
+              <w:tab/>
+            </w:r>
+            <w:r>
+              <w:rPr>
+                <w:rStyle w:val="Hipervnculo"/>
+                <w:noProof/>
+              </w:rPr>
+              <w:t>Funcionamiento mínimo viable</w:t>
+            </w:r>
+            <w:r>
+              <w:rPr>
+                <w:noProof/>
+                <w:webHidden/>
+              </w:rPr>
+              <w:tab/>
+            </w:r>
+            <w:r>
+              <w:rPr>
+                <w:noProof/>
+                <w:webHidden/>
+              </w:rPr>
+              <w:fldChar w:fldCharType="begin"/>
+            </w:r>
+            <w:r>
+              <w:rPr>
+                <w:noProof/>
+                <w:webHidden/>
+              </w:rPr>
+              <w:instrText xml:space="preserve"> PAGEREF _Toc216132898 \h </w:instrText>
+            </w:r>
+            <w:r>
+              <w:rPr>
+                <w:noProof/>
+                <w:webHidden/>
+              </w:rPr>
+            </w:r>
+            <w:r>
+              <w:rPr>
+                <w:noProof/>
+                <w:webHidden/>
+              </w:rPr>
+              <w:fldChar w:fldCharType="separate"/>
+            </w:r>
+            <w:r>
+              <w:rPr>
+                <w:noProof/>
+                <w:webHidden/>
+              </w:rPr>
+              <w:t>9</w:t>
+            </w:r>
+            <w:r>
+              <w:rPr>
+                <w:noProof/>
+                <w:webHidden/>
+              </w:rPr>
+              <w:fldChar w:fldCharType="end"/>
+            </w:r>
+          </w:hyperlink>
+        </w:p>
+        <w:p>
+          <w:pPr>
+            <w:pStyle w:val="TDC2"/>
+            <w:tabs>
+              <w:tab w:val="left" w:pos="960"/>
+              <w:tab w:val="right" w:leader="dot" w:pos="8828"/>
+            </w:tabs>
+            <w:rPr>
+              <w:rFonts w:eastAsiaTheme="minorEastAsia"/>
+              <w:noProof/>
+              <w:kern w:val="2"/>
+              <w:sz w:val="24"/>
+              <w:szCs w:val="24"/>
+              <w:lang w:val="es-CL" w:eastAsia="es-CL" w:bidi="ar-SA"/>
+              <w14:ligatures w14:val="standardContextual"/>
+            </w:rPr>
+          </w:pPr>
+          <w:hyperlink w:anchor="_Toc216132899" w:history="1">
+            <w:r>
+              <w:rPr>
+                <w:rStyle w:val="Hipervnculo"/>
+                <w:noProof/>
+                <w:lang w:val="es-CL" w:eastAsia="es-CL"/>
+              </w:rPr>
+              <w:t>6.1</w:t>
+            </w:r>
+            <w:r>
+              <w:rPr>
+                <w:rFonts w:eastAsiaTheme="minorEastAsia"/>
+                <w:noProof/>
+                <w:kern w:val="2"/>
+                <w:sz w:val="24"/>
+                <w:szCs w:val="24"/>
+                <w:lang w:val="es-CL" w:eastAsia="es-CL" w:bidi="ar-SA"/>
+                <w14:ligatures w14:val="standardContextual"/>
+              </w:rPr>
+              <w:tab/>
+            </w:r>
+            <w:r>
+              <w:rPr>
+                <w:rStyle w:val="Hipervnculo"/>
+                <w:noProof/>
+                <w:lang w:val="es-CL" w:eastAsia="es-CL"/>
+              </w:rPr>
+              <w:t>Pantalla de Login</w:t>
+            </w:r>
+            <w:r>
+              <w:rPr>
+                <w:noProof/>
+                <w:webHidden/>
+              </w:rPr>
+              <w:tab/>
+            </w:r>
+            <w:r>
+              <w:rPr>
+                <w:noProof/>
+                <w:webHidden/>
+              </w:rPr>
+              <w:fldChar w:fldCharType="begin"/>
+            </w:r>
+            <w:r>
+              <w:rPr>
+                <w:noProof/>
+                <w:webHidden/>
+              </w:rPr>
+              <w:instrText xml:space="preserve"> PAGEREF _Toc216132899 \h </w:instrText>
+            </w:r>
+            <w:r>
+              <w:rPr>
+                <w:noProof/>
+                <w:webHidden/>
+              </w:rPr>
+            </w:r>
+            <w:r>
+              <w:rPr>
+                <w:noProof/>
+                <w:webHidden/>
+              </w:rPr>
+              <w:fldChar w:fldCharType="separate"/>
+            </w:r>
+            <w:r>
+              <w:rPr>
+                <w:noProof/>
+                <w:webHidden/>
+              </w:rPr>
+              <w:t>9</w:t>
+            </w:r>
+            <w:r>
+              <w:rPr>
+                <w:noProof/>
+                <w:webHidden/>
+              </w:rPr>
+              <w:fldChar w:fldCharType="end"/>
+            </w:r>
+          </w:hyperlink>
+        </w:p>
+        <w:p>
+          <w:pPr>
+            <w:pStyle w:val="TDC2"/>
+            <w:tabs>
+              <w:tab w:val="left" w:pos="960"/>
+              <w:tab w:val="right" w:leader="dot" w:pos="8828"/>
+            </w:tabs>
+            <w:rPr>
+              <w:rFonts w:eastAsiaTheme="minorEastAsia"/>
+              <w:noProof/>
+              <w:kern w:val="2"/>
+              <w:sz w:val="24"/>
+              <w:szCs w:val="24"/>
+              <w:lang w:val="es-CL" w:eastAsia="es-CL" w:bidi="ar-SA"/>
+              <w14:ligatures w14:val="standardContextual"/>
+            </w:rPr>
+          </w:pPr>
+          <w:hyperlink w:anchor="_Toc216132900" w:history="1">
+            <w:r>
+              <w:rPr>
+                <w:rStyle w:val="Hipervnculo"/>
+                <w:noProof/>
+                <w:lang w:val="es-CL" w:eastAsia="es-CL"/>
+              </w:rPr>
+              <w:t>6.2</w:t>
+            </w:r>
+            <w:r>
+              <w:rPr>
+                <w:rFonts w:eastAsiaTheme="minorEastAsia"/>
+                <w:noProof/>
+                <w:kern w:val="2"/>
+                <w:sz w:val="24"/>
+                <w:szCs w:val="24"/>
+                <w:lang w:val="es-CL" w:eastAsia="es-CL" w:bidi="ar-SA"/>
+                <w14:ligatures w14:val="standardContextual"/>
+              </w:rPr>
+              <w:tab/>
+            </w:r>
+            <w:r>
+              <w:rPr>
+                <w:rStyle w:val="Hipervnculo"/>
+                <w:noProof/>
+                <w:lang w:val="es-CL" w:eastAsia="es-CL"/>
+              </w:rPr>
+              <w:t>Pantalla de Lista de Tickets</w:t>
+            </w:r>
+            <w:r>
+              <w:rPr>
+                <w:noProof/>
+                <w:webHidden/>
+              </w:rPr>
+              <w:tab/>
+            </w:r>
+            <w:r>
+              <w:rPr>
+                <w:noProof/>
+                <w:webHidden/>
+              </w:rPr>
+              <w:fldChar w:fldCharType="begin"/>
+            </w:r>
+            <w:r>
+              <w:rPr>
+                <w:noProof/>
+                <w:webHidden/>
+              </w:rPr>
+              <w:instrText xml:space="preserve"> PAGEREF _Toc216132900 \h </w:instrText>
+            </w:r>
+            <w:r>
+              <w:rPr>
+                <w:noProof/>
+                <w:webHidden/>
+              </w:rPr>
+            </w:r>
+            <w:r>
+              <w:rPr>
+                <w:noProof/>
+                <w:webHidden/>
+              </w:rPr>
+              <w:fldChar w:fldCharType="separate"/>
+            </w:r>
+            <w:r>
+              <w:rPr>
+                <w:noProof/>
+                <w:webHidden/>
+              </w:rPr>
+              <w:t>9</w:t>
+            </w:r>
+            <w:r>
+              <w:rPr>
+                <w:noProof/>
+                <w:webHidden/>
+              </w:rPr>
+              <w:fldChar w:fldCharType="end"/>
+            </w:r>
+          </w:hyperlink>
+        </w:p>
+        <w:p>
+          <w:pPr>
+            <w:pStyle w:val="TDC2"/>
+            <w:tabs>
+              <w:tab w:val="left" w:pos="960"/>
+              <w:tab w:val="right" w:leader="dot" w:pos="8828"/>
+            </w:tabs>
+            <w:rPr>
+              <w:rFonts w:eastAsiaTheme="minorEastAsia"/>
+              <w:noProof/>
+              <w:kern w:val="2"/>
+              <w:sz w:val="24"/>
+              <w:szCs w:val="24"/>
+              <w:lang w:val="es-CL" w:eastAsia="es-CL" w:bidi="ar-SA"/>
+              <w14:ligatures w14:val="standardContextual"/>
+            </w:rPr>
+          </w:pPr>
+          <w:hyperlink w:anchor="_Toc216132901" w:history="1">
+            <w:r>
+              <w:rPr>
+                <w:rStyle w:val="Hipervnculo"/>
+                <w:noProof/>
+                <w:lang w:val="es-CL" w:eastAsia="es-CL"/>
+              </w:rPr>
+              <w:t>6.3</w:t>
+            </w:r>
+            <w:r>
+              <w:rPr>
+                <w:rFonts w:eastAsiaTheme="minorEastAsia"/>
+                <w:noProof/>
+                <w:kern w:val="2"/>
+                <w:sz w:val="24"/>
+                <w:szCs w:val="24"/>
+                <w:lang w:val="es-CL" w:eastAsia="es-CL" w:bidi="ar-SA"/>
+                <w14:ligatures w14:val="standardContextual"/>
+              </w:rPr>
+              <w:tab/>
+            </w:r>
+            <w:r>
+              <w:rPr>
+                <w:rStyle w:val="Hipervnculo"/>
+                <w:noProof/>
+                <w:lang w:val="es-CL" w:eastAsia="es-CL"/>
+              </w:rPr>
+              <w:t>Pantalla de Detalle del Ticket</w:t>
+            </w:r>
+            <w:r>
+              <w:rPr>
+                <w:noProof/>
+                <w:webHidden/>
+              </w:rPr>
+              <w:tab/>
+            </w:r>
+            <w:r>
+              <w:rPr>
+                <w:noProof/>
+                <w:webHidden/>
+              </w:rPr>
+              <w:fldChar w:fldCharType="begin"/>
+            </w:r>
+            <w:r>
+              <w:rPr>
+                <w:noProof/>
+                <w:webHidden/>
+              </w:rPr>
+              <w:instrText xml:space="preserve"> PAGEREF _Toc216132901 \h </w:instrText>
+            </w:r>
+            <w:r>
+              <w:rPr>
+                <w:noProof/>
+                <w:webHidden/>
+              </w:rPr>
+            </w:r>
+            <w:r>
+              <w:rPr>
+                <w:noProof/>
+                <w:webHidden/>
+              </w:rPr>
+              <w:fldChar w:fldCharType="separate"/>
+            </w:r>
+            <w:r>
+              <w:rPr>
+                <w:noProof/>
+                <w:webHidden/>
+              </w:rPr>
+              <w:t>9</w:t>
+            </w:r>
+            <w:r>
+              <w:rPr>
+                <w:noProof/>
+                <w:webHidden/>
+              </w:rPr>
+              <w:fldChar w:fldCharType="end"/>
+            </w:r>
+          </w:hyperlink>
+        </w:p>
+        <w:p>
+          <w:pPr>
+            <w:pStyle w:val="TDC2"/>
+            <w:tabs>
+              <w:tab w:val="left" w:pos="960"/>
+              <w:tab w:val="right" w:leader="dot" w:pos="8828"/>
+            </w:tabs>
+            <w:rPr>
+              <w:rFonts w:eastAsiaTheme="minorEastAsia"/>
+              <w:noProof/>
+              <w:kern w:val="2"/>
+              <w:sz w:val="24"/>
+              <w:szCs w:val="24"/>
+              <w:lang w:val="es-CL" w:eastAsia="es-CL" w:bidi="ar-SA"/>
+              <w14:ligatures w14:val="standardContextual"/>
+            </w:rPr>
+          </w:pPr>
+          <w:hyperlink w:anchor="_Toc216132902" w:history="1">
+            <w:r>
+              <w:rPr>
+                <w:rStyle w:val="Hipervnculo"/>
+                <w:noProof/>
+                <w:lang w:val="es-CL" w:eastAsia="es-CL"/>
+              </w:rPr>
+              <w:t>6.4</w:t>
+            </w:r>
+            <w:r>
+              <w:rPr>
+                <w:rFonts w:eastAsiaTheme="minorEastAsia"/>
+                <w:noProof/>
+                <w:kern w:val="2"/>
+                <w:sz w:val="24"/>
+                <w:szCs w:val="24"/>
+                <w:lang w:val="es-CL" w:eastAsia="es-CL" w:bidi="ar-SA"/>
+                <w14:ligatures w14:val="standardContextual"/>
+              </w:rPr>
+              <w:tab/>
+            </w:r>
+            <w:r>
+              <w:rPr>
+                <w:rStyle w:val="Hipervnculo"/>
+                <w:noProof/>
+                <w:lang w:val="es-CL" w:eastAsia="es-CL"/>
+              </w:rPr>
+              <w:t>Pantalla de Creación de Ticket</w:t>
+            </w:r>
+            <w:r>
+              <w:rPr>
+                <w:noProof/>
+                <w:webHidden/>
+              </w:rPr>
+              <w:tab/>
+            </w:r>
+            <w:r>
+              <w:rPr>
+                <w:noProof/>
+                <w:webHidden/>
+              </w:rPr>
+              <w:fldChar w:fldCharType="begin"/>
+            </w:r>
+            <w:r>
+              <w:rPr>
+                <w:noProof/>
+                <w:webHidden/>
+              </w:rPr>
+              <w:instrText xml:space="preserve"> PAGEREF _Toc216132902 \h </w:instrText>
+            </w:r>
+            <w:r>
+              <w:rPr>
+                <w:noProof/>
+                <w:webHidden/>
+              </w:rPr>
+            </w:r>
+            <w:r>
+              <w:rPr>
+                <w:noProof/>
+                <w:webHidden/>
+              </w:rPr>
+              <w:fldChar w:fldCharType="separate"/>
+            </w:r>
+            <w:r>
+              <w:rPr>
+                <w:noProof/>
+                <w:webHidden/>
+              </w:rPr>
+              <w:t>9</w:t>
+            </w:r>
+            <w:r>
+              <w:rPr>
+                <w:noProof/>
+                <w:webHidden/>
+              </w:rPr>
+              <w:fldChar w:fldCharType="end"/>
+            </w:r>
+          </w:hyperlink>
+        </w:p>
+        <w:p>
+          <w:pPr>
+            <w:pStyle w:val="TDC1"/>
+            <w:tabs>
+              <w:tab w:val="left" w:pos="440"/>
+              <w:tab w:val="right" w:leader="dot" w:pos="8828"/>
+            </w:tabs>
+            <w:rPr>
+              <w:rFonts w:eastAsiaTheme="minorEastAsia"/>
+              <w:noProof/>
+              <w:kern w:val="2"/>
+              <w:sz w:val="24"/>
+              <w:szCs w:val="24"/>
+              <w:lang w:val="es-CL" w:eastAsia="es-CL" w:bidi="ar-SA"/>
+              <w14:ligatures w14:val="standardContextual"/>
+            </w:rPr>
+          </w:pPr>
+          <w:hyperlink w:anchor="_Toc216132903" w:history="1">
+            <w:r>
+              <w:rPr>
+                <w:rStyle w:val="Hipervnculo"/>
+                <w:noProof/>
+              </w:rPr>
+              <w:t>7</w:t>
+            </w:r>
+            <w:r>
+              <w:rPr>
+                <w:rFonts w:eastAsiaTheme="minorEastAsia"/>
+                <w:noProof/>
+                <w:kern w:val="2"/>
+                <w:sz w:val="24"/>
+                <w:szCs w:val="24"/>
+                <w:lang w:val="es-CL" w:eastAsia="es-CL" w:bidi="ar-SA"/>
+                <w14:ligatures w14:val="standardContextual"/>
+              </w:rPr>
+              <w:tab/>
+            </w:r>
+            <w:r>
+              <w:rPr>
+                <w:rStyle w:val="Hipervnculo"/>
+                <w:noProof/>
+              </w:rPr>
+              <w:t>Propuesta de integración móvil/web</w:t>
+            </w:r>
+            <w:r>
+              <w:rPr>
+                <w:noProof/>
+                <w:webHidden/>
+              </w:rPr>
+              <w:tab/>
+            </w:r>
+            <w:r>
+              <w:rPr>
+                <w:noProof/>
+                <w:webHidden/>
+              </w:rPr>
+              <w:fldChar w:fldCharType="begin"/>
+            </w:r>
+            <w:r>
+              <w:rPr>
+                <w:noProof/>
+                <w:webHidden/>
+              </w:rPr>
+              <w:instrText xml:space="preserve"> PAGEREF _Toc216132903 \h </w:instrText>
+            </w:r>
+            <w:r>
+              <w:rPr>
+                <w:noProof/>
+                <w:webHidden/>
+              </w:rPr>
+            </w:r>
+            <w:r>
+              <w:rPr>
+                <w:noProof/>
+                <w:webHidden/>
+              </w:rPr>
+              <w:fldChar w:fldCharType="separate"/>
+            </w:r>
+            <w:r>
+              <w:rPr>
+                <w:noProof/>
+                <w:webHidden/>
+              </w:rPr>
+              <w:t>9</w:t>
+            </w:r>
+            <w:r>
+              <w:rPr>
+                <w:noProof/>
+                <w:webHidden/>
+              </w:rPr>
+              <w:fldChar w:fldCharType="end"/>
+            </w:r>
+          </w:hyperlink>
+        </w:p>
+        <w:p>
+          <w:pPr>
+            <w:pStyle w:val="TDC2"/>
+            <w:tabs>
+              <w:tab w:val="left" w:pos="960"/>
+              <w:tab w:val="right" w:leader="dot" w:pos="8828"/>
+            </w:tabs>
+            <w:rPr>
+              <w:rFonts w:eastAsiaTheme="minorEastAsia"/>
+              <w:noProof/>
+              <w:kern w:val="2"/>
+              <w:sz w:val="24"/>
+              <w:szCs w:val="24"/>
+              <w:lang w:val="es-CL" w:eastAsia="es-CL" w:bidi="ar-SA"/>
+              <w14:ligatures w14:val="standardContextual"/>
+            </w:rPr>
+          </w:pPr>
+          <w:hyperlink w:anchor="_Toc216132904" w:history="1">
+            <w:r>
+              <w:rPr>
+                <w:rStyle w:val="Hipervnculo"/>
+                <w:noProof/>
+              </w:rPr>
+              <w:t>7.1</w:t>
+            </w:r>
+            <w:r>
+              <w:rPr>
+                <w:rFonts w:eastAsiaTheme="minorEastAsia"/>
+                <w:noProof/>
+                <w:kern w:val="2"/>
+                <w:sz w:val="24"/>
+                <w:szCs w:val="24"/>
+                <w:lang w:val="es-CL" w:eastAsia="es-CL" w:bidi="ar-SA"/>
+                <w14:ligatures w14:val="standardContextual"/>
+              </w:rPr>
+              <w:tab/>
+            </w:r>
+            <w:r>
+              <w:rPr>
+                <w:rStyle w:val="Hipervnculo"/>
+                <w:noProof/>
+              </w:rPr>
+              <w:t>Componentes principales de la integración:</w:t>
+            </w:r>
+            <w:r>
+              <w:rPr>
+                <w:noProof/>
+                <w:webHidden/>
+              </w:rPr>
+              <w:tab/>
+            </w:r>
+            <w:r>
+              <w:rPr>
+                <w:noProof/>
+                <w:webHidden/>
+              </w:rPr>
+              <w:fldChar w:fldCharType="begin"/>
+            </w:r>
+            <w:r>
+              <w:rPr>
+                <w:noProof/>
+                <w:webHidden/>
+              </w:rPr>
+              <w:instrText xml:space="preserve"> PAGEREF _Toc216132904 \h </w:instrText>
+            </w:r>
+            <w:r>
+              <w:rPr>
+                <w:noProof/>
+                <w:webHidden/>
+              </w:rPr>
+            </w:r>
+            <w:r>
+              <w:rPr>
+                <w:noProof/>
+                <w:webHidden/>
+              </w:rPr>
+              <w:fldChar w:fldCharType="separate"/>
+            </w:r>
+            <w:r>
+              <w:rPr>
+                <w:noProof/>
+                <w:webHidden/>
+              </w:rPr>
+              <w:t>10</w:t>
+            </w:r>
+            <w:r>
+              <w:rPr>
+                <w:noProof/>
+                <w:webHidden/>
+              </w:rPr>
+              <w:fldChar w:fldCharType="end"/>
+            </w:r>
+          </w:hyperlink>
+        </w:p>
+        <w:p>
+          <w:pPr>
+            <w:pStyle w:val="TDC1"/>
+            <w:tabs>
+              <w:tab w:val="left" w:pos="440"/>
+              <w:tab w:val="right" w:leader="dot" w:pos="8828"/>
+            </w:tabs>
+            <w:rPr>
+              <w:rFonts w:eastAsiaTheme="minorEastAsia"/>
+              <w:noProof/>
+              <w:kern w:val="2"/>
+              <w:sz w:val="24"/>
+              <w:szCs w:val="24"/>
+              <w:lang w:val="es-CL" w:eastAsia="es-CL" w:bidi="ar-SA"/>
+              <w14:ligatures w14:val="standardContextual"/>
+            </w:rPr>
+          </w:pPr>
+          <w:hyperlink w:anchor="_Toc216132905" w:history="1">
+            <w:r>
+              <w:rPr>
+                <w:rStyle w:val="Hipervnculo"/>
+                <w:noProof/>
+              </w:rPr>
+              <w:t>8</w:t>
+            </w:r>
+            <w:r>
+              <w:rPr>
+                <w:rFonts w:eastAsiaTheme="minorEastAsia"/>
+                <w:noProof/>
+                <w:kern w:val="2"/>
+                <w:sz w:val="24"/>
+                <w:szCs w:val="24"/>
+                <w:lang w:val="es-CL" w:eastAsia="es-CL" w:bidi="ar-SA"/>
+                <w14:ligatures w14:val="standardContextual"/>
+              </w:rPr>
+              <w:tab/>
+            </w:r>
+            <w:r>
+              <w:rPr>
+                <w:rStyle w:val="Hipervnculo"/>
+                <w:noProof/>
+              </w:rPr>
+              <w:t>Mockups del Prototipo</w:t>
+            </w:r>
+            <w:r>
+              <w:rPr>
+                <w:noProof/>
+                <w:webHidden/>
+              </w:rPr>
+              <w:tab/>
+            </w:r>
+            <w:r>
+              <w:rPr>
+                <w:noProof/>
+                <w:webHidden/>
+              </w:rPr>
+              <w:fldChar w:fldCharType="begin"/>
+            </w:r>
+            <w:r>
+              <w:rPr>
+                <w:noProof/>
+                <w:webHidden/>
+              </w:rPr>
+              <w:instrText xml:space="preserve"> PAGEREF _Toc216132905 \h </w:instrText>
+            </w:r>
+            <w:r>
+              <w:rPr>
+                <w:noProof/>
+                <w:webHidden/>
+              </w:rPr>
+            </w:r>
+            <w:r>
+              <w:rPr>
+                <w:noProof/>
+                <w:webHidden/>
+              </w:rPr>
+              <w:fldChar w:fldCharType="separate"/>
+            </w:r>
+            <w:r>
+              <w:rPr>
+                <w:noProof/>
+                <w:webHidden/>
+              </w:rPr>
+              <w:t>10</w:t>
+            </w:r>
+            <w:r>
+              <w:rPr>
+                <w:noProof/>
+                <w:webHidden/>
+              </w:rPr>
+              <w:fldChar w:fldCharType="end"/>
+            </w:r>
+          </w:hyperlink>
+        </w:p>
+        <w:p>
+          <w:pPr>
+            <w:pStyle w:val="TDC1"/>
+            <w:tabs>
+              <w:tab w:val="left" w:pos="440"/>
+              <w:tab w:val="right" w:leader="dot" w:pos="8828"/>
+            </w:tabs>
+            <w:rPr>
+              <w:rFonts w:eastAsiaTheme="minorEastAsia"/>
+              <w:noProof/>
+              <w:kern w:val="2"/>
+              <w:sz w:val="24"/>
+              <w:szCs w:val="24"/>
+              <w:lang w:val="es-CL" w:eastAsia="es-CL" w:bidi="ar-SA"/>
+              <w14:ligatures w14:val="standardContextual"/>
+            </w:rPr>
+          </w:pPr>
+          <w:hyperlink w:anchor="_Toc216132906" w:history="1">
+            <w:r>
+              <w:rPr>
+                <w:rStyle w:val="Hipervnculo"/>
+                <w:noProof/>
+              </w:rPr>
+              <w:t>9</w:t>
+            </w:r>
+            <w:r>
+              <w:rPr>
+                <w:rFonts w:eastAsiaTheme="minorEastAsia"/>
+                <w:noProof/>
+                <w:kern w:val="2"/>
+                <w:sz w:val="24"/>
+                <w:szCs w:val="24"/>
+                <w:lang w:val="es-CL" w:eastAsia="es-CL" w:bidi="ar-SA"/>
+                <w14:ligatures w14:val="standardContextual"/>
+              </w:rPr>
+              <w:tab/>
+            </w:r>
+            <w:r>
+              <w:rPr>
+                <w:rStyle w:val="Hipervnculo"/>
                 <w:noProof/>
               </w:rPr>
               <w:t>Conclusiones</w:t>
@@ -2252,7 +3566,7 @@
                 <w:noProof/>
                 <w:webHidden/>
               </w:rPr>
-              <w:instrText xml:space="preserve"> PAGEREF _Toc216130385 \h </w:instrText>
+              <w:instrText xml:space="preserve"> PAGEREF _Toc216132906 \h </w:instrText>
             </w:r>
             <w:r>
               <w:rPr>
@@ -2272,7 +3586,7 @@
                 <w:noProof/>
                 <w:webHidden/>
               </w:rPr>
-              <w:t>9</w:t>
+              <w:t>10</w:t>
             </w:r>
             <w:r>
               <w:rPr>
@@ -2301,24 +3615,6 @@
     <w:p/>
     <w:p/>
     <w:p/>
-    <w:p/>
-    <w:p/>
-    <w:p/>
-    <w:p/>
-    <w:p/>
-    <w:p/>
-    <w:p/>
-    <w:p/>
-    <w:p/>
-    <w:p/>
-    <w:p/>
-    <w:p/>
-    <w:p/>
-    <w:p/>
-    <w:p/>
-    <w:p/>
-    <w:p/>
-    <w:p/>
     <w:p>
       <w:pPr>
         <w:rPr>
@@ -2342,12 +3638,12 @@
       <w:pPr>
         <w:pStyle w:val="Ttulo1"/>
       </w:pPr>
-      <w:bookmarkStart w:id="0" w:name="_Toc216130373"/>
+      <w:bookmarkStart w:id="1" w:name="_Toc216132881"/>
       <w:r>
         <w:lastRenderedPageBreak/>
         <w:t>Introducción</w:t>
       </w:r>
-      <w:bookmarkEnd w:id="0"/>
+      <w:bookmarkEnd w:id="1"/>
     </w:p>
     <w:p>
       <w:pPr>
@@ -2393,16 +3689,18 @@
       <w:pPr>
         <w:pStyle w:val="Ttulo2"/>
       </w:pPr>
+      <w:bookmarkStart w:id="2" w:name="_Toc216132882"/>
       <w:r>
         <w:t>Objetivos del proyecto:</w:t>
       </w:r>
+      <w:bookmarkEnd w:id="2"/>
     </w:p>
     <w:p>
       <w:pPr>
         <w:pStyle w:val="ParrafoUNAB"/>
         <w:numPr>
           <w:ilvl w:val="0"/>
-          <w:numId w:val="51"/>
+          <w:numId w:val="53"/>
         </w:numPr>
       </w:pPr>
       <w:r>
@@ -2422,7 +3720,7 @@
         <w:pStyle w:val="ParrafoUNAB"/>
         <w:numPr>
           <w:ilvl w:val="0"/>
-          <w:numId w:val="51"/>
+          <w:numId w:val="53"/>
         </w:numPr>
       </w:pPr>
       <w:r>
@@ -2434,7 +3732,7 @@
         <w:pStyle w:val="ParrafoUNAB"/>
         <w:numPr>
           <w:ilvl w:val="0"/>
-          <w:numId w:val="51"/>
+          <w:numId w:val="53"/>
         </w:numPr>
       </w:pPr>
       <w:r>
@@ -2461,16 +3759,18 @@
       <w:pPr>
         <w:pStyle w:val="Ttulo2"/>
       </w:pPr>
+      <w:bookmarkStart w:id="3" w:name="_Toc216132883"/>
       <w:r>
         <w:t>Objetivos de este informe:</w:t>
       </w:r>
+      <w:bookmarkEnd w:id="3"/>
     </w:p>
     <w:p>
       <w:pPr>
         <w:pStyle w:val="ParrafoUNAB"/>
         <w:numPr>
           <w:ilvl w:val="0"/>
-          <w:numId w:val="51"/>
+          <w:numId w:val="53"/>
         </w:numPr>
       </w:pPr>
       <w:r>
@@ -2482,7 +3782,7 @@
         <w:pStyle w:val="ParrafoUNAB"/>
         <w:numPr>
           <w:ilvl w:val="0"/>
-          <w:numId w:val="51"/>
+          <w:numId w:val="53"/>
         </w:numPr>
       </w:pPr>
       <w:r>
@@ -2494,7 +3794,7 @@
         <w:pStyle w:val="ParrafoUNAB"/>
         <w:numPr>
           <w:ilvl w:val="0"/>
-          <w:numId w:val="51"/>
+          <w:numId w:val="53"/>
         </w:numPr>
       </w:pPr>
       <w:r>
@@ -2506,7 +3806,7 @@
         <w:pStyle w:val="ParrafoUNAB"/>
         <w:numPr>
           <w:ilvl w:val="0"/>
-          <w:numId w:val="51"/>
+          <w:numId w:val="53"/>
         </w:numPr>
       </w:pPr>
       <w:r>
@@ -2533,21 +3833,21 @@
       <w:pPr>
         <w:pStyle w:val="Ttulo1"/>
       </w:pPr>
-      <w:bookmarkStart w:id="1" w:name="_Toc216130374"/>
+      <w:bookmarkStart w:id="4" w:name="_Toc216132884"/>
       <w:r>
         <w:t>Desarrollo del Prototipo de Alta Fidelidad</w:t>
       </w:r>
-      <w:bookmarkEnd w:id="1"/>
+      <w:bookmarkEnd w:id="4"/>
     </w:p>
     <w:p>
       <w:pPr>
         <w:pStyle w:val="Ttulo2"/>
       </w:pPr>
-      <w:bookmarkStart w:id="2" w:name="_Toc216130375"/>
+      <w:bookmarkStart w:id="5" w:name="_Toc216132885"/>
       <w:r>
         <w:t>Decisión de elaborar un prototipo de alta fidelidad</w:t>
       </w:r>
-      <w:bookmarkEnd w:id="2"/>
+      <w:bookmarkEnd w:id="5"/>
     </w:p>
     <w:p>
       <w:pPr>
@@ -2571,10 +3871,11 @@
         <w:pStyle w:val="ParrafoUNAB"/>
         <w:numPr>
           <w:ilvl w:val="0"/>
-          <w:numId w:val="51"/>
+          <w:numId w:val="53"/>
         </w:numPr>
       </w:pPr>
       <w:r>
+        <w:lastRenderedPageBreak/>
         <w:t>Representación precisa de la interfaz gráfica final.</w:t>
       </w:r>
     </w:p>
@@ -2583,7 +3884,7 @@
         <w:pStyle w:val="ParrafoUNAB"/>
         <w:numPr>
           <w:ilvl w:val="0"/>
-          <w:numId w:val="51"/>
+          <w:numId w:val="53"/>
         </w:numPr>
       </w:pPr>
       <w:r>
@@ -2595,7 +3896,7 @@
         <w:pStyle w:val="ParrafoUNAB"/>
         <w:numPr>
           <w:ilvl w:val="0"/>
-          <w:numId w:val="51"/>
+          <w:numId w:val="53"/>
         </w:numPr>
       </w:pPr>
       <w:r>
@@ -2607,7 +3908,7 @@
         <w:pStyle w:val="ParrafoUNAB"/>
         <w:numPr>
           <w:ilvl w:val="0"/>
-          <w:numId w:val="51"/>
+          <w:numId w:val="53"/>
         </w:numPr>
       </w:pPr>
       <w:r>
@@ -2634,11 +3935,11 @@
       <w:pPr>
         <w:pStyle w:val="Ttulo2"/>
       </w:pPr>
-      <w:bookmarkStart w:id="3" w:name="_Toc216130376"/>
+      <w:bookmarkStart w:id="6" w:name="_Toc216132886"/>
       <w:r>
         <w:t>Justificación global de las mejoras según los elementos entregados</w:t>
       </w:r>
-      <w:bookmarkEnd w:id="3"/>
+      <w:bookmarkEnd w:id="6"/>
     </w:p>
     <w:p>
       <w:pPr>
@@ -2652,16 +3953,18 @@
       <w:pPr>
         <w:pStyle w:val="Ttulo3"/>
       </w:pPr>
+      <w:bookmarkStart w:id="7" w:name="_Toc216132887"/>
       <w:r>
         <w:t>Relación entre decisiones y elementos entregados</w:t>
       </w:r>
+      <w:bookmarkEnd w:id="7"/>
     </w:p>
     <w:p>
       <w:pPr>
         <w:pStyle w:val="ParrafoUNAB"/>
         <w:numPr>
           <w:ilvl w:val="0"/>
-          <w:numId w:val="51"/>
+          <w:numId w:val="53"/>
         </w:numPr>
       </w:pPr>
       <w:r>
@@ -2695,7 +3998,7 @@
         <w:pStyle w:val="ParrafoUNAB"/>
         <w:numPr>
           <w:ilvl w:val="0"/>
-          <w:numId w:val="51"/>
+          <w:numId w:val="53"/>
         </w:numPr>
       </w:pPr>
       <w:r>
@@ -2749,7 +4052,7 @@
         <w:pStyle w:val="ParrafoUNAB"/>
         <w:numPr>
           <w:ilvl w:val="0"/>
-          <w:numId w:val="51"/>
+          <w:numId w:val="53"/>
         </w:numPr>
       </w:pPr>
       <w:r>
@@ -2775,7 +4078,7 @@
         <w:pStyle w:val="ParrafoUNAB"/>
         <w:numPr>
           <w:ilvl w:val="0"/>
-          <w:numId w:val="51"/>
+          <w:numId w:val="53"/>
         </w:numPr>
       </w:pPr>
       <w:r>
@@ -2814,7 +4117,7 @@
       <w:pPr>
         <w:pStyle w:val="Ttulo2"/>
       </w:pPr>
-      <w:bookmarkStart w:id="4" w:name="_Toc216130377"/>
+      <w:bookmarkStart w:id="8" w:name="_Toc216132888"/>
       <w:r>
         <w:lastRenderedPageBreak/>
         <w:t xml:space="preserve">Diseño del sistema </w:t>
@@ -2831,7 +4134,7 @@
       <w:r>
         <w:t>Desk</w:t>
       </w:r>
-      <w:bookmarkEnd w:id="4"/>
+      <w:bookmarkEnd w:id="8"/>
       <w:proofErr w:type="spellEnd"/>
     </w:p>
     <w:p>
@@ -2854,6 +4157,7 @@
       <w:pPr>
         <w:pStyle w:val="Ttulo3"/>
       </w:pPr>
+      <w:bookmarkStart w:id="9" w:name="_Toc216132889"/>
       <w:r>
         <w:rPr>
           <w:noProof/>
@@ -2914,29 +4218,19 @@
                                 <w:szCs w:val="24"/>
                               </w:rPr>
                             </w:pPr>
-                            <w:bookmarkStart w:id="5" w:name="_Ref216131300"/>
+                            <w:bookmarkStart w:id="10" w:name="_Ref216131300"/>
                             <w:r>
                               <w:t xml:space="preserve">Ilustración </w:t>
                             </w:r>
-                            <w:r>
-                              <w:fldChar w:fldCharType="begin"/>
-                            </w:r>
-                            <w:r>
-                              <w:instrText xml:space="preserve"> SEQ Ilustración \* ARABIC </w:instrText>
-                            </w:r>
-                            <w:r>
-                              <w:fldChar w:fldCharType="separate"/>
-                            </w:r>
-                            <w:r>
-                              <w:rPr>
-                                <w:noProof/>
-                              </w:rPr>
-                              <w:t>1</w:t>
-                            </w:r>
-                            <w:r>
-                              <w:fldChar w:fldCharType="end"/>
-                            </w:r>
-                            <w:bookmarkEnd w:id="5"/>
+                            <w:fldSimple w:instr=" SEQ Ilustración \* ARABIC ">
+                              <w:r>
+                                <w:rPr>
+                                  <w:noProof/>
+                                </w:rPr>
+                                <w:t>1</w:t>
+                              </w:r>
+                            </w:fldSimple>
+                            <w:bookmarkEnd w:id="10"/>
                             <w:r>
                               <w:t xml:space="preserve"> - Pantalla de </w:t>
                             </w:r>
@@ -2981,29 +4275,19 @@
                           <w:szCs w:val="24"/>
                         </w:rPr>
                       </w:pPr>
-                      <w:bookmarkStart w:id="6" w:name="_Ref216131300"/>
+                      <w:bookmarkStart w:id="11" w:name="_Ref216131300"/>
                       <w:r>
                         <w:t xml:space="preserve">Ilustración </w:t>
                       </w:r>
-                      <w:r>
-                        <w:fldChar w:fldCharType="begin"/>
-                      </w:r>
-                      <w:r>
-                        <w:instrText xml:space="preserve"> SEQ Ilustración \* ARABIC </w:instrText>
-                      </w:r>
-                      <w:r>
-                        <w:fldChar w:fldCharType="separate"/>
-                      </w:r>
-                      <w:r>
-                        <w:rPr>
-                          <w:noProof/>
-                        </w:rPr>
-                        <w:t>1</w:t>
-                      </w:r>
-                      <w:r>
-                        <w:fldChar w:fldCharType="end"/>
-                      </w:r>
-                      <w:bookmarkEnd w:id="6"/>
+                      <w:fldSimple w:instr=" SEQ Ilustración \* ARABIC ">
+                        <w:r>
+                          <w:rPr>
+                            <w:noProof/>
+                          </w:rPr>
+                          <w:t>1</w:t>
+                        </w:r>
+                      </w:fldSimple>
+                      <w:bookmarkEnd w:id="11"/>
                       <w:r>
                         <w:t xml:space="preserve"> - Pantalla de </w:t>
                       </w:r>
@@ -3096,6 +4380,7 @@
       <w:r>
         <w:t>Login</w:t>
       </w:r>
+      <w:bookmarkEnd w:id="9"/>
       <w:proofErr w:type="spellEnd"/>
     </w:p>
     <w:p>
@@ -3149,7 +4434,7 @@
         <w:pStyle w:val="ParrafoUNAB"/>
         <w:numPr>
           <w:ilvl w:val="0"/>
-          <w:numId w:val="51"/>
+          <w:numId w:val="53"/>
         </w:numPr>
       </w:pPr>
       <w:r>
@@ -3161,7 +4446,7 @@
         <w:pStyle w:val="ParrafoUNAB"/>
         <w:numPr>
           <w:ilvl w:val="0"/>
-          <w:numId w:val="51"/>
+          <w:numId w:val="53"/>
         </w:numPr>
       </w:pPr>
       <w:r>
@@ -3173,7 +4458,7 @@
         <w:pStyle w:val="ParrafoUNAB"/>
         <w:numPr>
           <w:ilvl w:val="0"/>
-          <w:numId w:val="51"/>
+          <w:numId w:val="53"/>
         </w:numPr>
       </w:pPr>
       <w:r>
@@ -3277,6 +4562,7 @@
       <w:pPr>
         <w:pStyle w:val="Ttulo3"/>
       </w:pPr>
+      <w:bookmarkStart w:id="12" w:name="_Toc216132890"/>
       <w:r>
         <w:rPr>
           <w:noProof/>
@@ -3338,29 +4624,19 @@
                                 <w:szCs w:val="24"/>
                               </w:rPr>
                             </w:pPr>
-                            <w:bookmarkStart w:id="7" w:name="_Ref216131710"/>
+                            <w:bookmarkStart w:id="13" w:name="_Ref216131710"/>
                             <w:r>
                               <w:t xml:space="preserve">Ilustración </w:t>
                             </w:r>
-                            <w:r>
-                              <w:fldChar w:fldCharType="begin"/>
-                            </w:r>
-                            <w:r>
-                              <w:instrText xml:space="preserve"> SEQ Ilustración \* ARABIC </w:instrText>
-                            </w:r>
-                            <w:r>
-                              <w:fldChar w:fldCharType="separate"/>
-                            </w:r>
-                            <w:r>
-                              <w:rPr>
-                                <w:noProof/>
-                              </w:rPr>
-                              <w:t>2</w:t>
-                            </w:r>
-                            <w:r>
-                              <w:fldChar w:fldCharType="end"/>
-                            </w:r>
-                            <w:bookmarkEnd w:id="7"/>
+                            <w:fldSimple w:instr=" SEQ Ilustración \* ARABIC ">
+                              <w:r>
+                                <w:rPr>
+                                  <w:noProof/>
+                                </w:rPr>
+                                <w:t>2</w:t>
+                              </w:r>
+                            </w:fldSimple>
+                            <w:bookmarkEnd w:id="13"/>
                             <w:r>
                               <w:t xml:space="preserve"> - Listado de </w:t>
                             </w:r>
@@ -3401,29 +4677,19 @@
                           <w:szCs w:val="24"/>
                         </w:rPr>
                       </w:pPr>
-                      <w:bookmarkStart w:id="8" w:name="_Ref216131710"/>
+                      <w:bookmarkStart w:id="14" w:name="_Ref216131710"/>
                       <w:r>
                         <w:t xml:space="preserve">Ilustración </w:t>
                       </w:r>
-                      <w:r>
-                        <w:fldChar w:fldCharType="begin"/>
-                      </w:r>
-                      <w:r>
-                        <w:instrText xml:space="preserve"> SEQ Ilustración \* ARABIC </w:instrText>
-                      </w:r>
-                      <w:r>
-                        <w:fldChar w:fldCharType="separate"/>
-                      </w:r>
-                      <w:r>
-                        <w:rPr>
-                          <w:noProof/>
-                        </w:rPr>
-                        <w:t>2</w:t>
-                      </w:r>
-                      <w:r>
-                        <w:fldChar w:fldCharType="end"/>
-                      </w:r>
-                      <w:bookmarkEnd w:id="8"/>
+                      <w:fldSimple w:instr=" SEQ Ilustración \* ARABIC ">
+                        <w:r>
+                          <w:rPr>
+                            <w:noProof/>
+                          </w:rPr>
+                          <w:t>2</w:t>
+                        </w:r>
+                      </w:fldSimple>
+                      <w:bookmarkEnd w:id="14"/>
                       <w:r>
                         <w:t xml:space="preserve"> - Listado de </w:t>
                       </w:r>
@@ -3510,6 +4776,7 @@
       <w:r>
         <w:t>Tickets</w:t>
       </w:r>
+      <w:bookmarkEnd w:id="12"/>
       <w:proofErr w:type="gramEnd"/>
     </w:p>
     <w:p>
@@ -3569,7 +4836,7 @@
         <w:pStyle w:val="ParrafoUNAB"/>
         <w:numPr>
           <w:ilvl w:val="0"/>
-          <w:numId w:val="51"/>
+          <w:numId w:val="53"/>
         </w:numPr>
       </w:pPr>
       <w:r>
@@ -3581,7 +4848,7 @@
         <w:pStyle w:val="ParrafoUNAB"/>
         <w:numPr>
           <w:ilvl w:val="0"/>
-          <w:numId w:val="51"/>
+          <w:numId w:val="53"/>
         </w:numPr>
       </w:pPr>
       <w:r>
@@ -3599,7 +4866,7 @@
         <w:pStyle w:val="ParrafoUNAB"/>
         <w:numPr>
           <w:ilvl w:val="0"/>
-          <w:numId w:val="51"/>
+          <w:numId w:val="53"/>
         </w:numPr>
       </w:pPr>
       <w:r>
@@ -3611,7 +4878,7 @@
         <w:pStyle w:val="ParrafoUNAB"/>
         <w:numPr>
           <w:ilvl w:val="0"/>
-          <w:numId w:val="51"/>
+          <w:numId w:val="53"/>
         </w:numPr>
       </w:pPr>
       <w:r>
@@ -3636,7 +4903,7 @@
         <w:pStyle w:val="ParrafoUNAB"/>
         <w:numPr>
           <w:ilvl w:val="0"/>
-          <w:numId w:val="51"/>
+          <w:numId w:val="53"/>
         </w:numPr>
       </w:pPr>
       <w:r>
@@ -3656,7 +4923,7 @@
         <w:pStyle w:val="ParrafoUNAB"/>
         <w:numPr>
           <w:ilvl w:val="0"/>
-          <w:numId w:val="51"/>
+          <w:numId w:val="53"/>
         </w:numPr>
       </w:pPr>
       <w:r>
@@ -3707,8 +4974,14 @@
     </w:p>
     <w:p>
       <w:pPr>
+        <w:pStyle w:val="ParrafoUNAB"/>
+      </w:pPr>
+    </w:p>
+    <w:p>
+      <w:pPr>
         <w:pStyle w:val="Ttulo3"/>
       </w:pPr>
+      <w:bookmarkStart w:id="15" w:name="_Toc216132891"/>
       <w:r>
         <w:rPr>
           <w:noProof/>
@@ -3769,29 +5042,19 @@
                                 <w:szCs w:val="24"/>
                               </w:rPr>
                             </w:pPr>
-                            <w:bookmarkStart w:id="9" w:name="_Ref216131737"/>
+                            <w:bookmarkStart w:id="16" w:name="_Ref216131737"/>
                             <w:r>
                               <w:t xml:space="preserve">Ilustración </w:t>
                             </w:r>
-                            <w:r>
-                              <w:fldChar w:fldCharType="begin"/>
-                            </w:r>
-                            <w:r>
-                              <w:instrText xml:space="preserve"> SEQ Ilustración \* ARABIC </w:instrText>
-                            </w:r>
-                            <w:r>
-                              <w:fldChar w:fldCharType="separate"/>
-                            </w:r>
-                            <w:r>
-                              <w:rPr>
-                                <w:noProof/>
-                              </w:rPr>
-                              <w:t>3</w:t>
-                            </w:r>
-                            <w:r>
-                              <w:fldChar w:fldCharType="end"/>
-                            </w:r>
-                            <w:bookmarkEnd w:id="9"/>
+                            <w:fldSimple w:instr=" SEQ Ilustración \* ARABIC ">
+                              <w:r>
+                                <w:rPr>
+                                  <w:noProof/>
+                                </w:rPr>
+                                <w:t>3</w:t>
+                              </w:r>
+                            </w:fldSimple>
+                            <w:bookmarkEnd w:id="16"/>
                             <w:r>
                               <w:t xml:space="preserve"> - Detalle del </w:t>
                             </w:r>
@@ -3832,29 +5095,19 @@
                           <w:szCs w:val="24"/>
                         </w:rPr>
                       </w:pPr>
-                      <w:bookmarkStart w:id="10" w:name="_Ref216131737"/>
+                      <w:bookmarkStart w:id="17" w:name="_Ref216131737"/>
                       <w:r>
                         <w:t xml:space="preserve">Ilustración </w:t>
                       </w:r>
-                      <w:r>
-                        <w:fldChar w:fldCharType="begin"/>
-                      </w:r>
-                      <w:r>
-                        <w:instrText xml:space="preserve"> SEQ Ilustración \* ARABIC </w:instrText>
-                      </w:r>
-                      <w:r>
-                        <w:fldChar w:fldCharType="separate"/>
-                      </w:r>
-                      <w:r>
-                        <w:rPr>
-                          <w:noProof/>
-                        </w:rPr>
-                        <w:t>3</w:t>
-                      </w:r>
-                      <w:r>
-                        <w:fldChar w:fldCharType="end"/>
-                      </w:r>
-                      <w:bookmarkEnd w:id="10"/>
+                      <w:fldSimple w:instr=" SEQ Ilustración \* ARABIC ">
+                        <w:r>
+                          <w:rPr>
+                            <w:noProof/>
+                          </w:rPr>
+                          <w:t>3</w:t>
+                        </w:r>
+                      </w:fldSimple>
+                      <w:bookmarkEnd w:id="17"/>
                       <w:r>
                         <w:t xml:space="preserve"> - Detalle del </w:t>
                       </w:r>
@@ -3950,6 +5203,7 @@
       <w:r>
         <w:t>Ticket</w:t>
       </w:r>
+      <w:bookmarkEnd w:id="15"/>
       <w:proofErr w:type="gramEnd"/>
     </w:p>
     <w:p>
@@ -4062,6 +5316,7 @@
           <w:lang w:val="es-CL"/>
         </w:rPr>
       </w:pPr>
+      <w:bookmarkStart w:id="18" w:name="_Toc216132892"/>
       <w:r>
         <w:rPr>
           <w:noProof/>
@@ -4123,29 +5378,19 @@
                                 <w:szCs w:val="24"/>
                               </w:rPr>
                             </w:pPr>
-                            <w:bookmarkStart w:id="11" w:name="_Ref216131767"/>
+                            <w:bookmarkStart w:id="19" w:name="_Ref216131767"/>
                             <w:r>
                               <w:t xml:space="preserve">Ilustración </w:t>
                             </w:r>
-                            <w:r>
-                              <w:fldChar w:fldCharType="begin"/>
-                            </w:r>
-                            <w:r>
-                              <w:instrText xml:space="preserve"> SEQ Ilustración \* ARABIC </w:instrText>
-                            </w:r>
-                            <w:r>
-                              <w:fldChar w:fldCharType="separate"/>
-                            </w:r>
-                            <w:r>
-                              <w:rPr>
-                                <w:noProof/>
-                              </w:rPr>
-                              <w:t>4</w:t>
-                            </w:r>
-                            <w:r>
-                              <w:fldChar w:fldCharType="end"/>
-                            </w:r>
-                            <w:bookmarkEnd w:id="11"/>
+                            <w:fldSimple w:instr=" SEQ Ilustración \* ARABIC ">
+                              <w:r>
+                                <w:rPr>
+                                  <w:noProof/>
+                                </w:rPr>
+                                <w:t>4</w:t>
+                              </w:r>
+                            </w:fldSimple>
+                            <w:bookmarkEnd w:id="19"/>
                             <w:r>
                               <w:t xml:space="preserve"> - Nuevo </w:t>
                             </w:r>
@@ -4186,29 +5431,19 @@
                           <w:szCs w:val="24"/>
                         </w:rPr>
                       </w:pPr>
-                      <w:bookmarkStart w:id="12" w:name="_Ref216131767"/>
+                      <w:bookmarkStart w:id="20" w:name="_Ref216131767"/>
                       <w:r>
                         <w:t xml:space="preserve">Ilustración </w:t>
                       </w:r>
-                      <w:r>
-                        <w:fldChar w:fldCharType="begin"/>
-                      </w:r>
-                      <w:r>
-                        <w:instrText xml:space="preserve"> SEQ Ilustración \* ARABIC </w:instrText>
-                      </w:r>
-                      <w:r>
-                        <w:fldChar w:fldCharType="separate"/>
-                      </w:r>
-                      <w:r>
-                        <w:rPr>
-                          <w:noProof/>
-                        </w:rPr>
-                        <w:t>4</w:t>
-                      </w:r>
-                      <w:r>
-                        <w:fldChar w:fldCharType="end"/>
-                      </w:r>
-                      <w:bookmarkEnd w:id="12"/>
+                      <w:fldSimple w:instr=" SEQ Ilustración \* ARABIC ">
+                        <w:r>
+                          <w:rPr>
+                            <w:noProof/>
+                          </w:rPr>
+                          <w:t>4</w:t>
+                        </w:r>
+                      </w:fldSimple>
+                      <w:bookmarkEnd w:id="20"/>
                       <w:r>
                         <w:t xml:space="preserve"> - Nuevo </w:t>
                       </w:r>
@@ -4313,6 +5548,7 @@
         </w:rPr>
         <w:t>Ticket</w:t>
       </w:r>
+      <w:bookmarkEnd w:id="18"/>
       <w:proofErr w:type="gramEnd"/>
     </w:p>
     <w:p>
@@ -4366,7 +5602,7 @@
         <w:pStyle w:val="ParrafoUNAB"/>
         <w:numPr>
           <w:ilvl w:val="0"/>
-          <w:numId w:val="51"/>
+          <w:numId w:val="53"/>
         </w:numPr>
       </w:pPr>
       <w:r>
@@ -4378,7 +5614,7 @@
         <w:pStyle w:val="ParrafoUNAB"/>
         <w:numPr>
           <w:ilvl w:val="0"/>
-          <w:numId w:val="51"/>
+          <w:numId w:val="53"/>
         </w:numPr>
       </w:pPr>
       <w:r>
@@ -4390,7 +5626,7 @@
         <w:pStyle w:val="ParrafoUNAB"/>
         <w:numPr>
           <w:ilvl w:val="0"/>
-          <w:numId w:val="51"/>
+          <w:numId w:val="53"/>
         </w:numPr>
       </w:pPr>
       <w:r>
@@ -4422,18 +5658,26 @@
       <w:pPr>
         <w:pStyle w:val="Ttulo1"/>
       </w:pPr>
-      <w:bookmarkStart w:id="13" w:name="_Toc216130378"/>
+      <w:bookmarkStart w:id="21" w:name="_Toc216132893"/>
       <w:r>
         <w:t>Archivos JSON para Simulación de Datos</w:t>
       </w:r>
-      <w:bookmarkEnd w:id="13"/>
+      <w:bookmarkEnd w:id="21"/>
     </w:p>
     <w:p>
       <w:pPr>
         <w:pStyle w:val="ParrafoUNAB"/>
       </w:pPr>
       <w:r>
-        <w:t xml:space="preserve">Para simular la futura interacción con una API REST se desarrollaron dos archivos JSON. Esta decisión permite avanzar sin depender de un </w:t>
+        <w:t xml:space="preserve">Para simular la futura interacción con una API </w:t>
+      </w:r>
+      <w:proofErr w:type="spellStart"/>
+      <w:r>
+        <w:t>REST</w:t>
+      </w:r>
+      <w:proofErr w:type="spellEnd"/>
+      <w:r>
+        <w:t xml:space="preserve"> se desarrollaron dos archivos JSON. Esta decisión permite avanzar sin depender de un </w:t>
       </w:r>
       <w:proofErr w:type="spellStart"/>
       <w:r>
@@ -4451,6 +5695,7 @@
           <w:lang w:val="es-CL"/>
         </w:rPr>
       </w:pPr>
+      <w:bookmarkStart w:id="22" w:name="_Toc216132894"/>
       <w:r>
         <w:rPr>
           <w:lang w:val="es-CL"/>
@@ -4464,6 +5709,7 @@
         </w:rPr>
         <w:t>Tickets</w:t>
       </w:r>
+      <w:bookmarkEnd w:id="22"/>
       <w:proofErr w:type="gramEnd"/>
     </w:p>
     <w:p>
@@ -4625,12 +5871,14 @@
           <w:lang w:val="es-CL"/>
         </w:rPr>
       </w:pPr>
+      <w:bookmarkStart w:id="23" w:name="_Toc216132895"/>
       <w:r>
         <w:rPr>
           <w:lang w:val="es-CL"/>
         </w:rPr>
         <w:t>Archivo JSON de Usuarios</w:t>
       </w:r>
+      <w:bookmarkEnd w:id="23"/>
     </w:p>
     <w:p>
       <w:pPr>
@@ -4760,38 +6008,36 @@
           <w:numId w:val="52"/>
         </w:numPr>
       </w:pPr>
-      <w:proofErr w:type="spellStart"/>
       <w:r>
         <w:lastRenderedPageBreak/>
         <w:t>rol</w:t>
       </w:r>
+    </w:p>
+    <w:p>
+      <w:pPr>
+        <w:pStyle w:val="ParrafoUNAB"/>
+      </w:pPr>
+      <w:r>
+        <w:t>Estos datos son esenciales para probar el flujo completo sin requerir conexión a un servicio externo.</w:t>
+      </w:r>
+    </w:p>
+    <w:p>
+      <w:pPr>
+        <w:pStyle w:val="Ttulo1"/>
+      </w:pPr>
+      <w:bookmarkStart w:id="24" w:name="_Toc216132896"/>
+      <w:r>
+        <w:t xml:space="preserve">Selección de Tecnología: </w:t>
+      </w:r>
+      <w:proofErr w:type="spellStart"/>
+      <w:r>
+        <w:t>Flutter</w:t>
+      </w:r>
       <w:proofErr w:type="spellEnd"/>
-    </w:p>
-    <w:p>
-      <w:pPr>
-        <w:pStyle w:val="ParrafoUNAB"/>
-      </w:pPr>
-      <w:r>
-        <w:t>Estos datos son esenciales para probar el flujo completo sin requerir conexión a un servicio externo.</w:t>
-      </w:r>
-    </w:p>
-    <w:p>
-      <w:pPr>
-        <w:pStyle w:val="Ttulo1"/>
-      </w:pPr>
-      <w:bookmarkStart w:id="14" w:name="_Toc216130379"/>
-      <w:r>
-        <w:t xml:space="preserve">Selección de Tecnología: </w:t>
-      </w:r>
-      <w:proofErr w:type="spellStart"/>
-      <w:r>
-        <w:t>Flutter</w:t>
-      </w:r>
-      <w:proofErr w:type="spellEnd"/>
       <w:r>
         <w:t xml:space="preserve"> en Ambiente Local</w:t>
       </w:r>
-      <w:bookmarkEnd w:id="14"/>
+      <w:bookmarkEnd w:id="24"/>
     </w:p>
     <w:p>
       <w:pPr>
@@ -4897,11 +6143,11 @@
       <w:pPr>
         <w:pStyle w:val="Ttulo1"/>
       </w:pPr>
-      <w:bookmarkStart w:id="15" w:name="_Toc216130381"/>
+      <w:bookmarkStart w:id="25" w:name="_Toc216132897"/>
       <w:r>
         <w:t>Despliegue del aplicativo en GitHub</w:t>
       </w:r>
-      <w:bookmarkEnd w:id="15"/>
+      <w:bookmarkEnd w:id="25"/>
     </w:p>
     <w:p>
       <w:pPr>
@@ -4960,7 +6206,7 @@
         <w:pStyle w:val="ParrafoUNAB"/>
         <w:numPr>
           <w:ilvl w:val="0"/>
-          <w:numId w:val="51"/>
+          <w:numId w:val="52"/>
         </w:numPr>
       </w:pPr>
       <w:r>
@@ -4996,7 +6242,7 @@
         <w:pStyle w:val="ParrafoUNAB"/>
         <w:numPr>
           <w:ilvl w:val="0"/>
-          <w:numId w:val="51"/>
+          <w:numId w:val="52"/>
         </w:numPr>
       </w:pPr>
       <w:r>
@@ -5016,7 +6262,7 @@
         <w:pStyle w:val="ParrafoUNAB"/>
         <w:numPr>
           <w:ilvl w:val="0"/>
-          <w:numId w:val="51"/>
+          <w:numId w:val="52"/>
         </w:numPr>
       </w:pPr>
       <w:r>
@@ -5036,7 +6282,7 @@
         <w:pStyle w:val="ParrafoUNAB"/>
         <w:numPr>
           <w:ilvl w:val="0"/>
-          <w:numId w:val="51"/>
+          <w:numId w:val="52"/>
         </w:numPr>
       </w:pPr>
       <w:r>
@@ -5071,12 +6317,12 @@
       <w:pPr>
         <w:pStyle w:val="Ttulo1"/>
       </w:pPr>
-      <w:bookmarkStart w:id="16" w:name="_Toc216130382"/>
+      <w:bookmarkStart w:id="26" w:name="_Toc216132898"/>
       <w:r>
         <w:lastRenderedPageBreak/>
         <w:t>Funcionamiento mínimo viable</w:t>
       </w:r>
-      <w:bookmarkEnd w:id="16"/>
+      <w:bookmarkEnd w:id="26"/>
     </w:p>
     <w:p>
       <w:pPr>
@@ -5117,6 +6363,7 @@
           <w:lang w:val="es-CL" w:eastAsia="es-CL" w:bidi="ar-SA"/>
         </w:rPr>
       </w:pPr>
+      <w:bookmarkStart w:id="27" w:name="_Toc216132899"/>
       <w:r>
         <w:rPr>
           <w:lang w:val="es-CL" w:eastAsia="es-CL" w:bidi="ar-SA"/>
@@ -5130,6 +6377,7 @@
         </w:rPr>
         <w:t>Login</w:t>
       </w:r>
+      <w:bookmarkEnd w:id="27"/>
       <w:proofErr w:type="spellEnd"/>
     </w:p>
     <w:p>
@@ -5191,6 +6439,7 @@
           <w:lang w:val="es-CL" w:eastAsia="es-CL" w:bidi="ar-SA"/>
         </w:rPr>
       </w:pPr>
+      <w:bookmarkStart w:id="28" w:name="_Toc216132900"/>
       <w:r>
         <w:rPr>
           <w:lang w:val="es-CL" w:eastAsia="es-CL" w:bidi="ar-SA"/>
@@ -5204,6 +6453,7 @@
         </w:rPr>
         <w:t>Tickets</w:t>
       </w:r>
+      <w:bookmarkEnd w:id="28"/>
       <w:proofErr w:type="gramEnd"/>
     </w:p>
     <w:p>
@@ -5296,6 +6546,7 @@
           <w:lang w:val="es-CL" w:eastAsia="es-CL" w:bidi="ar-SA"/>
         </w:rPr>
       </w:pPr>
+      <w:bookmarkStart w:id="29" w:name="_Toc216132901"/>
       <w:r>
         <w:rPr>
           <w:lang w:val="es-CL" w:eastAsia="es-CL" w:bidi="ar-SA"/>
@@ -5309,6 +6560,7 @@
         </w:rPr>
         <w:t>Ticket</w:t>
       </w:r>
+      <w:bookmarkEnd w:id="29"/>
       <w:proofErr w:type="gramEnd"/>
     </w:p>
     <w:p>
@@ -5370,6 +6622,7 @@
           <w:lang w:val="es-CL" w:eastAsia="es-CL" w:bidi="ar-SA"/>
         </w:rPr>
       </w:pPr>
+      <w:bookmarkStart w:id="30" w:name="_Toc216132902"/>
       <w:r>
         <w:rPr>
           <w:lang w:val="es-CL" w:eastAsia="es-CL" w:bidi="ar-SA"/>
@@ -5383,6 +6636,7 @@
         </w:rPr>
         <w:t>Ticket</w:t>
       </w:r>
+      <w:bookmarkEnd w:id="30"/>
       <w:proofErr w:type="gramEnd"/>
     </w:p>
     <w:p>
@@ -5394,13 +6648,8 @@
         </w:numPr>
       </w:pPr>
       <w:r>
-        <w:t xml:space="preserve">Permite ingresar título, categoría y </w:t>
-      </w:r>
-      <w:proofErr w:type="spellStart"/>
-      <w:r>
-        <w:t>descripción.</w:t>
-      </w:r>
-      <w:proofErr w:type="spellEnd"/>
+        <w:t>Permite ingresar título, categoría y descripción.</w:t>
+      </w:r>
     </w:p>
     <w:p>
       <w:pPr>
@@ -5438,11 +6687,11 @@
       <w:pPr>
         <w:pStyle w:val="Ttulo1"/>
       </w:pPr>
-      <w:bookmarkStart w:id="17" w:name="_Toc216130383"/>
+      <w:bookmarkStart w:id="31" w:name="_Toc216132903"/>
       <w:r>
         <w:t>Propuesta de integración móvil/web</w:t>
       </w:r>
-      <w:bookmarkEnd w:id="17"/>
+      <w:bookmarkEnd w:id="31"/>
     </w:p>
     <w:p>
       <w:pPr>
@@ -5484,6 +6733,7 @@
       <w:pPr>
         <w:pStyle w:val="Ttulo2"/>
       </w:pPr>
+      <w:bookmarkStart w:id="32" w:name="_Toc216132904"/>
       <w:r>
         <w:rPr>
           <w:rStyle w:val="Textoennegrita"/>
@@ -5492,6 +6742,7 @@
         </w:rPr>
         <w:t>Componentes principales de la integración:</w:t>
       </w:r>
+      <w:bookmarkEnd w:id="32"/>
     </w:p>
     <w:p>
       <w:pPr>
@@ -5706,7 +6957,7 @@
           <w:szCs w:val="28"/>
         </w:rPr>
       </w:pPr>
-      <w:bookmarkStart w:id="18" w:name="_Toc216130384"/>
+      <w:bookmarkStart w:id="33" w:name="_Toc216132905"/>
       <w:r>
         <w:rPr>
           <w:rFonts w:asciiTheme="majorHAnsi" w:hAnsiTheme="majorHAnsi" w:cstheme="majorHAnsi"/>
@@ -5714,7 +6965,7 @@
         </w:rPr>
         <w:t>Mockups del Prototipo</w:t>
       </w:r>
-      <w:bookmarkEnd w:id="18"/>
+      <w:bookmarkEnd w:id="33"/>
     </w:p>
     <w:p>
       <w:pPr>
@@ -5757,7 +7008,21 @@
         <w:rPr>
           <w:rFonts w:asciiTheme="minorHAnsi" w:hAnsiTheme="minorHAnsi" w:cstheme="minorHAnsi"/>
         </w:rPr>
-        <w:t>, el cual esta indicado en el README.md del repositorio (</w:t>
+        <w:t xml:space="preserve">, el cual </w:t>
+      </w:r>
+      <w:proofErr w:type="spellStart"/>
+      <w:r>
+        <w:rPr>
+          <w:rFonts w:asciiTheme="minorHAnsi" w:hAnsiTheme="minorHAnsi" w:cstheme="minorHAnsi"/>
+        </w:rPr>
+        <w:t>esta</w:t>
+      </w:r>
+      <w:proofErr w:type="spellEnd"/>
+      <w:r>
+        <w:rPr>
+          <w:rFonts w:asciiTheme="minorHAnsi" w:hAnsiTheme="minorHAnsi" w:cstheme="minorHAnsi"/>
+        </w:rPr>
+        <w:t xml:space="preserve"> indicado en el README.md del repositorio (</w:t>
       </w:r>
       <w:r>
         <w:rPr>
@@ -5776,11 +7041,11 @@
       <w:pPr>
         <w:pStyle w:val="Ttulo1"/>
       </w:pPr>
-      <w:bookmarkStart w:id="19" w:name="_Toc216130385"/>
+      <w:bookmarkStart w:id="34" w:name="_Toc216132906"/>
       <w:r>
         <w:t>Conclusiones</w:t>
       </w:r>
-      <w:bookmarkEnd w:id="19"/>
+      <w:bookmarkEnd w:id="34"/>
     </w:p>
     <w:p>
       <w:pPr>
@@ -6782,6 +8047,118 @@
     </w:lvl>
   </w:abstractNum>
   <w:abstractNum w:abstractNumId="3" w15:restartNumberingAfterBreak="0">
+    <w:nsid w:val="04F428E2"/>
+    <w:multiLevelType w:val="hybridMultilevel"/>
+    <w:tmpl w:val="9D5A00D4"/>
+    <w:lvl w:ilvl="0" w:tplc="010C9682">
+      <w:numFmt w:val="bullet"/>
+      <w:lvlText w:val="-"/>
+      <w:lvlJc w:val="left"/>
+      <w:pPr>
+        <w:ind w:left="720" w:hanging="360"/>
+      </w:pPr>
+      <w:rPr>
+        <w:rFonts w:ascii="Calibri" w:eastAsia="Arial" w:hAnsi="Calibri" w:cs="Calibri" w:hint="default"/>
+      </w:rPr>
+    </w:lvl>
+    <w:lvl w:ilvl="1" w:tplc="340A0003" w:tentative="1">
+      <w:start w:val="1"/>
+      <w:numFmt w:val="bullet"/>
+      <w:lvlText w:val="o"/>
+      <w:lvlJc w:val="left"/>
+      <w:pPr>
+        <w:ind w:left="1440" w:hanging="360"/>
+      </w:pPr>
+      <w:rPr>
+        <w:rFonts w:ascii="Courier New" w:hAnsi="Courier New" w:cs="Courier New" w:hint="default"/>
+      </w:rPr>
+    </w:lvl>
+    <w:lvl w:ilvl="2" w:tplc="340A0005" w:tentative="1">
+      <w:start w:val="1"/>
+      <w:numFmt w:val="bullet"/>
+      <w:lvlText w:val=""/>
+      <w:lvlJc w:val="left"/>
+      <w:pPr>
+        <w:ind w:left="2160" w:hanging="360"/>
+      </w:pPr>
+      <w:rPr>
+        <w:rFonts w:ascii="Wingdings" w:hAnsi="Wingdings" w:hint="default"/>
+      </w:rPr>
+    </w:lvl>
+    <w:lvl w:ilvl="3" w:tplc="340A0001" w:tentative="1">
+      <w:start w:val="1"/>
+      <w:numFmt w:val="bullet"/>
+      <w:lvlText w:val=""/>
+      <w:lvlJc w:val="left"/>
+      <w:pPr>
+        <w:ind w:left="2880" w:hanging="360"/>
+      </w:pPr>
+      <w:rPr>
+        <w:rFonts w:ascii="Symbol" w:hAnsi="Symbol" w:hint="default"/>
+      </w:rPr>
+    </w:lvl>
+    <w:lvl w:ilvl="4" w:tplc="340A0003" w:tentative="1">
+      <w:start w:val="1"/>
+      <w:numFmt w:val="bullet"/>
+      <w:lvlText w:val="o"/>
+      <w:lvlJc w:val="left"/>
+      <w:pPr>
+        <w:ind w:left="3600" w:hanging="360"/>
+      </w:pPr>
+      <w:rPr>
+        <w:rFonts w:ascii="Courier New" w:hAnsi="Courier New" w:cs="Courier New" w:hint="default"/>
+      </w:rPr>
+    </w:lvl>
+    <w:lvl w:ilvl="5" w:tplc="340A0005" w:tentative="1">
+      <w:start w:val="1"/>
+      <w:numFmt w:val="bullet"/>
+      <w:lvlText w:val=""/>
+      <w:lvlJc w:val="left"/>
+      <w:pPr>
+        <w:ind w:left="4320" w:hanging="360"/>
+      </w:pPr>
+      <w:rPr>
+        <w:rFonts w:ascii="Wingdings" w:hAnsi="Wingdings" w:hint="default"/>
+      </w:rPr>
+    </w:lvl>
+    <w:lvl w:ilvl="6" w:tplc="340A0001" w:tentative="1">
+      <w:start w:val="1"/>
+      <w:numFmt w:val="bullet"/>
+      <w:lvlText w:val=""/>
+      <w:lvlJc w:val="left"/>
+      <w:pPr>
+        <w:ind w:left="5040" w:hanging="360"/>
+      </w:pPr>
+      <w:rPr>
+        <w:rFonts w:ascii="Symbol" w:hAnsi="Symbol" w:hint="default"/>
+      </w:rPr>
+    </w:lvl>
+    <w:lvl w:ilvl="7" w:tplc="340A0003" w:tentative="1">
+      <w:start w:val="1"/>
+      <w:numFmt w:val="bullet"/>
+      <w:lvlText w:val="o"/>
+      <w:lvlJc w:val="left"/>
+      <w:pPr>
+        <w:ind w:left="5760" w:hanging="360"/>
+      </w:pPr>
+      <w:rPr>
+        <w:rFonts w:ascii="Courier New" w:hAnsi="Courier New" w:cs="Courier New" w:hint="default"/>
+      </w:rPr>
+    </w:lvl>
+    <w:lvl w:ilvl="8" w:tplc="340A0005" w:tentative="1">
+      <w:start w:val="1"/>
+      <w:numFmt w:val="bullet"/>
+      <w:lvlText w:val=""/>
+      <w:lvlJc w:val="left"/>
+      <w:pPr>
+        <w:ind w:left="6480" w:hanging="360"/>
+      </w:pPr>
+      <w:rPr>
+        <w:rFonts w:ascii="Wingdings" w:hAnsi="Wingdings" w:hint="default"/>
+      </w:rPr>
+    </w:lvl>
+  </w:abstractNum>
+  <w:abstractNum w:abstractNumId="4" w15:restartNumberingAfterBreak="0">
     <w:nsid w:val="07DF1DE4"/>
     <w:multiLevelType w:val="multilevel"/>
     <w:tmpl w:val="EA821A54"/>
@@ -6930,7 +8307,7 @@
       </w:rPr>
     </w:lvl>
   </w:abstractNum>
-  <w:abstractNum w:abstractNumId="4" w15:restartNumberingAfterBreak="0">
+  <w:abstractNum w:abstractNumId="5" w15:restartNumberingAfterBreak="0">
     <w:nsid w:val="0B074E72"/>
     <w:multiLevelType w:val="multilevel"/>
     <w:tmpl w:val="340A0025"/>
@@ -7054,7 +8431,7 @@
       </w:rPr>
     </w:lvl>
   </w:abstractNum>
-  <w:abstractNum w:abstractNumId="5" w15:restartNumberingAfterBreak="0">
+  <w:abstractNum w:abstractNumId="6" w15:restartNumberingAfterBreak="0">
     <w:nsid w:val="0C3468DD"/>
     <w:multiLevelType w:val="multilevel"/>
     <w:tmpl w:val="647C5664"/>
@@ -7143,7 +8520,7 @@
       </w:pPr>
     </w:lvl>
   </w:abstractNum>
-  <w:abstractNum w:abstractNumId="6" w15:restartNumberingAfterBreak="0">
+  <w:abstractNum w:abstractNumId="7" w15:restartNumberingAfterBreak="0">
     <w:nsid w:val="0CD02BBD"/>
     <w:multiLevelType w:val="multilevel"/>
     <w:tmpl w:val="52BC4AF8"/>
@@ -7292,7 +8669,7 @@
       </w:rPr>
     </w:lvl>
   </w:abstractNum>
-  <w:abstractNum w:abstractNumId="7" w15:restartNumberingAfterBreak="0">
+  <w:abstractNum w:abstractNumId="8" w15:restartNumberingAfterBreak="0">
     <w:nsid w:val="12CE2086"/>
     <w:multiLevelType w:val="multilevel"/>
     <w:tmpl w:val="DE5E394A"/>
@@ -7381,7 +8758,7 @@
       </w:pPr>
     </w:lvl>
   </w:abstractNum>
-  <w:abstractNum w:abstractNumId="8" w15:restartNumberingAfterBreak="0">
+  <w:abstractNum w:abstractNumId="9" w15:restartNumberingAfterBreak="0">
     <w:nsid w:val="153C4E7F"/>
     <w:multiLevelType w:val="hybridMultilevel"/>
     <w:tmpl w:val="ACD4DF62"/>
@@ -7494,7 +8871,7 @@
       </w:rPr>
     </w:lvl>
   </w:abstractNum>
-  <w:abstractNum w:abstractNumId="9" w15:restartNumberingAfterBreak="0">
+  <w:abstractNum w:abstractNumId="10" w15:restartNumberingAfterBreak="0">
     <w:nsid w:val="171D789E"/>
     <w:multiLevelType w:val="multilevel"/>
     <w:tmpl w:val="47AE3A62"/>
@@ -7580,7 +8957,7 @@
       </w:pPr>
     </w:lvl>
   </w:abstractNum>
-  <w:abstractNum w:abstractNumId="10" w15:restartNumberingAfterBreak="0">
+  <w:abstractNum w:abstractNumId="11" w15:restartNumberingAfterBreak="0">
     <w:nsid w:val="192A02E3"/>
     <w:multiLevelType w:val="hybridMultilevel"/>
     <w:tmpl w:val="CBECD8D8"/>
@@ -7693,7 +9070,7 @@
       </w:rPr>
     </w:lvl>
   </w:abstractNum>
-  <w:abstractNum w:abstractNumId="11" w15:restartNumberingAfterBreak="0">
+  <w:abstractNum w:abstractNumId="12" w15:restartNumberingAfterBreak="0">
     <w:nsid w:val="197003CD"/>
     <w:multiLevelType w:val="multilevel"/>
     <w:tmpl w:val="E12C03A2"/>
@@ -7782,7 +9159,7 @@
       </w:pPr>
     </w:lvl>
   </w:abstractNum>
-  <w:abstractNum w:abstractNumId="12" w15:restartNumberingAfterBreak="0">
+  <w:abstractNum w:abstractNumId="13" w15:restartNumberingAfterBreak="0">
     <w:nsid w:val="19B97538"/>
     <w:multiLevelType w:val="hybridMultilevel"/>
     <w:tmpl w:val="91306A38"/>
@@ -7895,7 +9272,7 @@
       </w:rPr>
     </w:lvl>
   </w:abstractNum>
-  <w:abstractNum w:abstractNumId="13" w15:restartNumberingAfterBreak="0">
+  <w:abstractNum w:abstractNumId="14" w15:restartNumberingAfterBreak="0">
     <w:nsid w:val="1BD61D6B"/>
     <w:multiLevelType w:val="hybridMultilevel"/>
     <w:tmpl w:val="4EB631DE"/>
@@ -8007,7 +9384,7 @@
       </w:rPr>
     </w:lvl>
   </w:abstractNum>
-  <w:abstractNum w:abstractNumId="14" w15:restartNumberingAfterBreak="0">
+  <w:abstractNum w:abstractNumId="15" w15:restartNumberingAfterBreak="0">
     <w:nsid w:val="1CAC31A4"/>
     <w:multiLevelType w:val="multilevel"/>
     <w:tmpl w:val="465CAD7A"/>
@@ -8156,7 +9533,7 @@
       </w:rPr>
     </w:lvl>
   </w:abstractNum>
-  <w:abstractNum w:abstractNumId="15" w15:restartNumberingAfterBreak="0">
+  <w:abstractNum w:abstractNumId="16" w15:restartNumberingAfterBreak="0">
     <w:nsid w:val="1D864444"/>
     <w:multiLevelType w:val="hybridMultilevel"/>
     <w:tmpl w:val="60A04514"/>
@@ -8269,7 +9646,7 @@
       </w:rPr>
     </w:lvl>
   </w:abstractNum>
-  <w:abstractNum w:abstractNumId="16" w15:restartNumberingAfterBreak="0">
+  <w:abstractNum w:abstractNumId="17" w15:restartNumberingAfterBreak="0">
     <w:nsid w:val="20BF6F09"/>
     <w:multiLevelType w:val="multilevel"/>
     <w:tmpl w:val="E8A46174"/>
@@ -8418,7 +9795,7 @@
       </w:rPr>
     </w:lvl>
   </w:abstractNum>
-  <w:abstractNum w:abstractNumId="17" w15:restartNumberingAfterBreak="0">
+  <w:abstractNum w:abstractNumId="18" w15:restartNumberingAfterBreak="0">
     <w:nsid w:val="22C764F9"/>
     <w:multiLevelType w:val="multilevel"/>
     <w:tmpl w:val="306851EC"/>
@@ -8567,7 +9944,7 @@
       </w:rPr>
     </w:lvl>
   </w:abstractNum>
-  <w:abstractNum w:abstractNumId="18" w15:restartNumberingAfterBreak="0">
+  <w:abstractNum w:abstractNumId="19" w15:restartNumberingAfterBreak="0">
     <w:nsid w:val="27F049FF"/>
     <w:multiLevelType w:val="multilevel"/>
     <w:tmpl w:val="1A5A5964"/>
@@ -8653,7 +10030,7 @@
       </w:pPr>
     </w:lvl>
   </w:abstractNum>
-  <w:abstractNum w:abstractNumId="19" w15:restartNumberingAfterBreak="0">
+  <w:abstractNum w:abstractNumId="20" w15:restartNumberingAfterBreak="0">
     <w:nsid w:val="293D4EB3"/>
     <w:multiLevelType w:val="hybridMultilevel"/>
     <w:tmpl w:val="EB6C2298"/>
@@ -8766,7 +10143,7 @@
       </w:rPr>
     </w:lvl>
   </w:abstractNum>
-  <w:abstractNum w:abstractNumId="20" w15:restartNumberingAfterBreak="0">
+  <w:abstractNum w:abstractNumId="21" w15:restartNumberingAfterBreak="0">
     <w:nsid w:val="2A1474DB"/>
     <w:multiLevelType w:val="multilevel"/>
     <w:tmpl w:val="B0787CD0"/>
@@ -8915,7 +10292,7 @@
       </w:rPr>
     </w:lvl>
   </w:abstractNum>
-  <w:abstractNum w:abstractNumId="21" w15:restartNumberingAfterBreak="0">
+  <w:abstractNum w:abstractNumId="22" w15:restartNumberingAfterBreak="0">
     <w:nsid w:val="2AB06C90"/>
     <w:multiLevelType w:val="hybridMultilevel"/>
     <w:tmpl w:val="1B48F6B4"/>
@@ -9027,7 +10404,7 @@
       </w:rPr>
     </w:lvl>
   </w:abstractNum>
-  <w:abstractNum w:abstractNumId="22" w15:restartNumberingAfterBreak="0">
+  <w:abstractNum w:abstractNumId="23" w15:restartNumberingAfterBreak="0">
     <w:nsid w:val="317925D3"/>
     <w:multiLevelType w:val="multilevel"/>
     <w:tmpl w:val="B0009084"/>
@@ -9113,7 +10490,7 @@
       </w:pPr>
     </w:lvl>
   </w:abstractNum>
-  <w:abstractNum w:abstractNumId="23" w15:restartNumberingAfterBreak="0">
+  <w:abstractNum w:abstractNumId="24" w15:restartNumberingAfterBreak="0">
     <w:nsid w:val="31914D81"/>
     <w:multiLevelType w:val="hybridMultilevel"/>
     <w:tmpl w:val="BED6B62A"/>
@@ -9225,7 +10602,7 @@
       </w:rPr>
     </w:lvl>
   </w:abstractNum>
-  <w:abstractNum w:abstractNumId="24" w15:restartNumberingAfterBreak="0">
+  <w:abstractNum w:abstractNumId="25" w15:restartNumberingAfterBreak="0">
     <w:nsid w:val="3231331F"/>
     <w:multiLevelType w:val="multilevel"/>
     <w:tmpl w:val="EEB06FF6"/>
@@ -9374,7 +10751,7 @@
       </w:rPr>
     </w:lvl>
   </w:abstractNum>
-  <w:abstractNum w:abstractNumId="25" w15:restartNumberingAfterBreak="0">
+  <w:abstractNum w:abstractNumId="26" w15:restartNumberingAfterBreak="0">
     <w:nsid w:val="36273F8A"/>
     <w:multiLevelType w:val="multilevel"/>
     <w:tmpl w:val="A9F6D298"/>
@@ -9460,7 +10837,7 @@
       </w:pPr>
     </w:lvl>
   </w:abstractNum>
-  <w:abstractNum w:abstractNumId="26" w15:restartNumberingAfterBreak="0">
+  <w:abstractNum w:abstractNumId="27" w15:restartNumberingAfterBreak="0">
     <w:nsid w:val="362A3741"/>
     <w:multiLevelType w:val="multilevel"/>
     <w:tmpl w:val="CF78D064"/>
@@ -9609,7 +10986,7 @@
       </w:rPr>
     </w:lvl>
   </w:abstractNum>
-  <w:abstractNum w:abstractNumId="27" w15:restartNumberingAfterBreak="0">
+  <w:abstractNum w:abstractNumId="28" w15:restartNumberingAfterBreak="0">
     <w:nsid w:val="388A4A4A"/>
     <w:multiLevelType w:val="hybridMultilevel"/>
     <w:tmpl w:val="7B70FDE0"/>
@@ -9721,7 +11098,7 @@
       </w:rPr>
     </w:lvl>
   </w:abstractNum>
-  <w:abstractNum w:abstractNumId="28" w15:restartNumberingAfterBreak="0">
+  <w:abstractNum w:abstractNumId="29" w15:restartNumberingAfterBreak="0">
     <w:nsid w:val="390E0840"/>
     <w:multiLevelType w:val="hybridMultilevel"/>
     <w:tmpl w:val="9EF0D064"/>
@@ -9833,7 +11210,7 @@
       </w:rPr>
     </w:lvl>
   </w:abstractNum>
-  <w:abstractNum w:abstractNumId="29" w15:restartNumberingAfterBreak="0">
+  <w:abstractNum w:abstractNumId="30" w15:restartNumberingAfterBreak="0">
     <w:nsid w:val="3EC13249"/>
     <w:multiLevelType w:val="multilevel"/>
     <w:tmpl w:val="306851EC"/>
@@ -9982,7 +11359,7 @@
       </w:rPr>
     </w:lvl>
   </w:abstractNum>
-  <w:abstractNum w:abstractNumId="30" w15:restartNumberingAfterBreak="0">
+  <w:abstractNum w:abstractNumId="31" w15:restartNumberingAfterBreak="0">
     <w:nsid w:val="45923F28"/>
     <w:multiLevelType w:val="multilevel"/>
     <w:tmpl w:val="2D0EF404"/>
@@ -10131,7 +11508,7 @@
       </w:rPr>
     </w:lvl>
   </w:abstractNum>
-  <w:abstractNum w:abstractNumId="31" w15:restartNumberingAfterBreak="0">
+  <w:abstractNum w:abstractNumId="32" w15:restartNumberingAfterBreak="0">
     <w:nsid w:val="46EA3A86"/>
     <w:multiLevelType w:val="multilevel"/>
     <w:tmpl w:val="D4CC121A"/>
@@ -10280,7 +11657,7 @@
       </w:rPr>
     </w:lvl>
   </w:abstractNum>
-  <w:abstractNum w:abstractNumId="32" w15:restartNumberingAfterBreak="0">
+  <w:abstractNum w:abstractNumId="33" w15:restartNumberingAfterBreak="0">
     <w:nsid w:val="52303DB8"/>
     <w:multiLevelType w:val="hybridMultilevel"/>
     <w:tmpl w:val="5A3C0C98"/>
@@ -10393,7 +11770,7 @@
       </w:rPr>
     </w:lvl>
   </w:abstractNum>
-  <w:abstractNum w:abstractNumId="33" w15:restartNumberingAfterBreak="0">
+  <w:abstractNum w:abstractNumId="34" w15:restartNumberingAfterBreak="0">
     <w:nsid w:val="5695579F"/>
     <w:multiLevelType w:val="hybridMultilevel"/>
     <w:tmpl w:val="695C4A80"/>
@@ -10506,7 +11883,7 @@
       </w:rPr>
     </w:lvl>
   </w:abstractNum>
-  <w:abstractNum w:abstractNumId="34" w15:restartNumberingAfterBreak="0">
+  <w:abstractNum w:abstractNumId="35" w15:restartNumberingAfterBreak="0">
     <w:nsid w:val="56FF3188"/>
     <w:multiLevelType w:val="multilevel"/>
     <w:tmpl w:val="D5A21E48"/>
@@ -10655,7 +12032,7 @@
       </w:rPr>
     </w:lvl>
   </w:abstractNum>
-  <w:abstractNum w:abstractNumId="35" w15:restartNumberingAfterBreak="0">
+  <w:abstractNum w:abstractNumId="36" w15:restartNumberingAfterBreak="0">
     <w:nsid w:val="5B784C84"/>
     <w:multiLevelType w:val="multilevel"/>
     <w:tmpl w:val="4962BB24"/>
@@ -10745,7 +12122,7 @@
       </w:pPr>
     </w:lvl>
   </w:abstractNum>
-  <w:abstractNum w:abstractNumId="36" w15:restartNumberingAfterBreak="0">
+  <w:abstractNum w:abstractNumId="37" w15:restartNumberingAfterBreak="0">
     <w:nsid w:val="5C7368C7"/>
     <w:multiLevelType w:val="multilevel"/>
     <w:tmpl w:val="AAA4F584"/>
@@ -10894,7 +12271,7 @@
       </w:rPr>
     </w:lvl>
   </w:abstractNum>
-  <w:abstractNum w:abstractNumId="37" w15:restartNumberingAfterBreak="0">
+  <w:abstractNum w:abstractNumId="38" w15:restartNumberingAfterBreak="0">
     <w:nsid w:val="5CF912B1"/>
     <w:multiLevelType w:val="multilevel"/>
     <w:tmpl w:val="A83C736A"/>
@@ -10980,7 +12357,7 @@
       </w:pPr>
     </w:lvl>
   </w:abstractNum>
-  <w:abstractNum w:abstractNumId="38" w15:restartNumberingAfterBreak="0">
+  <w:abstractNum w:abstractNumId="39" w15:restartNumberingAfterBreak="0">
     <w:nsid w:val="5D572033"/>
     <w:multiLevelType w:val="multilevel"/>
     <w:tmpl w:val="04A6CF26"/>
@@ -11129,7 +12506,7 @@
       </w:rPr>
     </w:lvl>
   </w:abstractNum>
-  <w:abstractNum w:abstractNumId="39" w15:restartNumberingAfterBreak="0">
+  <w:abstractNum w:abstractNumId="40" w15:restartNumberingAfterBreak="0">
     <w:nsid w:val="5F0C10F0"/>
     <w:multiLevelType w:val="multilevel"/>
     <w:tmpl w:val="78A48C8C"/>
@@ -11278,7 +12655,7 @@
       </w:rPr>
     </w:lvl>
   </w:abstractNum>
-  <w:abstractNum w:abstractNumId="40" w15:restartNumberingAfterBreak="0">
+  <w:abstractNum w:abstractNumId="41" w15:restartNumberingAfterBreak="0">
     <w:nsid w:val="5F131761"/>
     <w:multiLevelType w:val="multilevel"/>
     <w:tmpl w:val="50A062F8"/>
@@ -11368,7 +12745,7 @@
       </w:pPr>
     </w:lvl>
   </w:abstractNum>
-  <w:abstractNum w:abstractNumId="41" w15:restartNumberingAfterBreak="0">
+  <w:abstractNum w:abstractNumId="42" w15:restartNumberingAfterBreak="0">
     <w:nsid w:val="62A778E2"/>
     <w:multiLevelType w:val="multilevel"/>
     <w:tmpl w:val="EA240178"/>
@@ -11491,7 +12868,7 @@
       </w:rPr>
     </w:lvl>
   </w:abstractNum>
-  <w:abstractNum w:abstractNumId="42" w15:restartNumberingAfterBreak="0">
+  <w:abstractNum w:abstractNumId="43" w15:restartNumberingAfterBreak="0">
     <w:nsid w:val="65275CB3"/>
     <w:multiLevelType w:val="hybridMultilevel"/>
     <w:tmpl w:val="EBC6CCAE"/>
@@ -11604,7 +12981,7 @@
       </w:rPr>
     </w:lvl>
   </w:abstractNum>
-  <w:abstractNum w:abstractNumId="43" w15:restartNumberingAfterBreak="0">
+  <w:abstractNum w:abstractNumId="44" w15:restartNumberingAfterBreak="0">
     <w:nsid w:val="66034E38"/>
     <w:multiLevelType w:val="multilevel"/>
     <w:tmpl w:val="1F404C06"/>
@@ -11690,7 +13067,7 @@
       </w:pPr>
     </w:lvl>
   </w:abstractNum>
-  <w:abstractNum w:abstractNumId="44" w15:restartNumberingAfterBreak="0">
+  <w:abstractNum w:abstractNumId="45" w15:restartNumberingAfterBreak="0">
     <w:nsid w:val="6B823B08"/>
     <w:multiLevelType w:val="hybridMultilevel"/>
     <w:tmpl w:val="CA4EB828"/>
@@ -11803,7 +13180,7 @@
       </w:rPr>
     </w:lvl>
   </w:abstractNum>
-  <w:abstractNum w:abstractNumId="45" w15:restartNumberingAfterBreak="0">
+  <w:abstractNum w:abstractNumId="46" w15:restartNumberingAfterBreak="0">
     <w:nsid w:val="6CE55ED3"/>
     <w:multiLevelType w:val="multilevel"/>
     <w:tmpl w:val="08F2AECC"/>
@@ -11889,7 +13266,7 @@
       </w:pPr>
     </w:lvl>
   </w:abstractNum>
-  <w:abstractNum w:abstractNumId="46" w15:restartNumberingAfterBreak="0">
+  <w:abstractNum w:abstractNumId="47" w15:restartNumberingAfterBreak="0">
     <w:nsid w:val="72BE3E85"/>
     <w:multiLevelType w:val="multilevel"/>
     <w:tmpl w:val="EA32FEDE"/>
@@ -12012,7 +13389,7 @@
       </w:rPr>
     </w:lvl>
   </w:abstractNum>
-  <w:abstractNum w:abstractNumId="47" w15:restartNumberingAfterBreak="0">
+  <w:abstractNum w:abstractNumId="48" w15:restartNumberingAfterBreak="0">
     <w:nsid w:val="74F649C0"/>
     <w:multiLevelType w:val="multilevel"/>
     <w:tmpl w:val="0194D1FE"/>
@@ -12126,7 +13503,7 @@
       </w:pPr>
     </w:lvl>
   </w:abstractNum>
-  <w:abstractNum w:abstractNumId="48" w15:restartNumberingAfterBreak="0">
+  <w:abstractNum w:abstractNumId="49" w15:restartNumberingAfterBreak="0">
     <w:nsid w:val="75C42064"/>
     <w:multiLevelType w:val="multilevel"/>
     <w:tmpl w:val="0D9A3806"/>
@@ -12216,7 +13593,7 @@
       </w:pPr>
     </w:lvl>
   </w:abstractNum>
-  <w:abstractNum w:abstractNumId="49" w15:restartNumberingAfterBreak="0">
+  <w:abstractNum w:abstractNumId="50" w15:restartNumberingAfterBreak="0">
     <w:nsid w:val="796B4D22"/>
     <w:multiLevelType w:val="multilevel"/>
     <w:tmpl w:val="F828A68A"/>
@@ -12365,7 +13742,7 @@
       </w:rPr>
     </w:lvl>
   </w:abstractNum>
-  <w:abstractNum w:abstractNumId="50" w15:restartNumberingAfterBreak="0">
+  <w:abstractNum w:abstractNumId="51" w15:restartNumberingAfterBreak="0">
     <w:nsid w:val="7BBB7E85"/>
     <w:multiLevelType w:val="multilevel"/>
     <w:tmpl w:val="78A48C8C"/>
@@ -12514,7 +13891,7 @@
       </w:rPr>
     </w:lvl>
   </w:abstractNum>
-  <w:abstractNum w:abstractNumId="51" w15:restartNumberingAfterBreak="0">
+  <w:abstractNum w:abstractNumId="52" w15:restartNumberingAfterBreak="0">
     <w:nsid w:val="7C9239A7"/>
     <w:multiLevelType w:val="multilevel"/>
     <w:tmpl w:val="0DC24FA8"/>
@@ -12601,160 +13978,163 @@
     </w:lvl>
   </w:abstractNum>
   <w:num w:numId="1" w16cid:durableId="754783530">
-    <w:abstractNumId w:val="5"/>
+    <w:abstractNumId w:val="6"/>
   </w:num>
   <w:num w:numId="2" w16cid:durableId="118259251">
-    <w:abstractNumId w:val="45"/>
+    <w:abstractNumId w:val="46"/>
   </w:num>
   <w:num w:numId="3" w16cid:durableId="1485270467">
     <w:abstractNumId w:val="0"/>
   </w:num>
   <w:num w:numId="4" w16cid:durableId="571084242">
-    <w:abstractNumId w:val="51"/>
+    <w:abstractNumId w:val="52"/>
   </w:num>
   <w:num w:numId="5" w16cid:durableId="1286349872">
-    <w:abstractNumId w:val="22"/>
+    <w:abstractNumId w:val="23"/>
   </w:num>
   <w:num w:numId="6" w16cid:durableId="17126420">
-    <w:abstractNumId w:val="40"/>
+    <w:abstractNumId w:val="41"/>
   </w:num>
   <w:num w:numId="7" w16cid:durableId="900023486">
-    <w:abstractNumId w:val="47"/>
+    <w:abstractNumId w:val="48"/>
   </w:num>
   <w:num w:numId="8" w16cid:durableId="1559707551">
-    <w:abstractNumId w:val="48"/>
+    <w:abstractNumId w:val="49"/>
   </w:num>
   <w:num w:numId="9" w16cid:durableId="538663183">
-    <w:abstractNumId w:val="18"/>
+    <w:abstractNumId w:val="19"/>
   </w:num>
   <w:num w:numId="10" w16cid:durableId="1046562025">
+    <w:abstractNumId w:val="10"/>
+  </w:num>
+  <w:num w:numId="11" w16cid:durableId="296571082">
+    <w:abstractNumId w:val="36"/>
+  </w:num>
+  <w:num w:numId="12" w16cid:durableId="1580825302">
+    <w:abstractNumId w:val="44"/>
+  </w:num>
+  <w:num w:numId="13" w16cid:durableId="1870294216">
+    <w:abstractNumId w:val="8"/>
+  </w:num>
+  <w:num w:numId="14" w16cid:durableId="14355996">
+    <w:abstractNumId w:val="13"/>
+  </w:num>
+  <w:num w:numId="15" w16cid:durableId="1659265978">
+    <w:abstractNumId w:val="26"/>
+  </w:num>
+  <w:num w:numId="16" w16cid:durableId="1366558965">
+    <w:abstractNumId w:val="38"/>
+  </w:num>
+  <w:num w:numId="17" w16cid:durableId="1526988834">
+    <w:abstractNumId w:val="12"/>
+  </w:num>
+  <w:num w:numId="18" w16cid:durableId="1232354484">
+    <w:abstractNumId w:val="5"/>
+  </w:num>
+  <w:num w:numId="19" w16cid:durableId="2110617556">
+    <w:abstractNumId w:val="20"/>
+  </w:num>
+  <w:num w:numId="20" w16cid:durableId="1803422959">
+    <w:abstractNumId w:val="16"/>
+  </w:num>
+  <w:num w:numId="21" w16cid:durableId="943196925">
+    <w:abstractNumId w:val="43"/>
+  </w:num>
+  <w:num w:numId="22" w16cid:durableId="1688095567">
     <w:abstractNumId w:val="9"/>
   </w:num>
-  <w:num w:numId="11" w16cid:durableId="296571082">
-    <w:abstractNumId w:val="35"/>
-  </w:num>
-  <w:num w:numId="12" w16cid:durableId="1580825302">
-    <w:abstractNumId w:val="43"/>
-  </w:num>
-  <w:num w:numId="13" w16cid:durableId="1870294216">
-    <w:abstractNumId w:val="7"/>
-  </w:num>
-  <w:num w:numId="14" w16cid:durableId="14355996">
-    <w:abstractNumId w:val="12"/>
-  </w:num>
-  <w:num w:numId="15" w16cid:durableId="1659265978">
-    <w:abstractNumId w:val="25"/>
-  </w:num>
-  <w:num w:numId="16" w16cid:durableId="1366558965">
-    <w:abstractNumId w:val="37"/>
-  </w:num>
-  <w:num w:numId="17" w16cid:durableId="1526988834">
-    <w:abstractNumId w:val="11"/>
-  </w:num>
-  <w:num w:numId="18" w16cid:durableId="1232354484">
-    <w:abstractNumId w:val="4"/>
-  </w:num>
-  <w:num w:numId="19" w16cid:durableId="2110617556">
-    <w:abstractNumId w:val="19"/>
-  </w:num>
-  <w:num w:numId="20" w16cid:durableId="1803422959">
-    <w:abstractNumId w:val="15"/>
-  </w:num>
-  <w:num w:numId="21" w16cid:durableId="943196925">
-    <w:abstractNumId w:val="42"/>
-  </w:num>
-  <w:num w:numId="22" w16cid:durableId="1688095567">
-    <w:abstractNumId w:val="8"/>
-  </w:num>
   <w:num w:numId="23" w16cid:durableId="1764760100">
-    <w:abstractNumId w:val="32"/>
+    <w:abstractNumId w:val="33"/>
   </w:num>
   <w:num w:numId="24" w16cid:durableId="1458719300">
-    <w:abstractNumId w:val="16"/>
+    <w:abstractNumId w:val="17"/>
   </w:num>
   <w:num w:numId="25" w16cid:durableId="1925844705">
-    <w:abstractNumId w:val="33"/>
+    <w:abstractNumId w:val="34"/>
   </w:num>
   <w:num w:numId="26" w16cid:durableId="279991369">
     <w:abstractNumId w:val="1"/>
   </w:num>
   <w:num w:numId="27" w16cid:durableId="789128904">
+    <w:abstractNumId w:val="32"/>
+  </w:num>
+  <w:num w:numId="28" w16cid:durableId="636229749">
+    <w:abstractNumId w:val="27"/>
+  </w:num>
+  <w:num w:numId="29" w16cid:durableId="1224876199">
+    <w:abstractNumId w:val="50"/>
+  </w:num>
+  <w:num w:numId="30" w16cid:durableId="1358850569">
+    <w:abstractNumId w:val="18"/>
+  </w:num>
+  <w:num w:numId="31" w16cid:durableId="921573686">
+    <w:abstractNumId w:val="30"/>
+  </w:num>
+  <w:num w:numId="32" w16cid:durableId="1689673733">
+    <w:abstractNumId w:val="51"/>
+  </w:num>
+  <w:num w:numId="33" w16cid:durableId="780762428">
+    <w:abstractNumId w:val="42"/>
+  </w:num>
+  <w:num w:numId="34" w16cid:durableId="1165852140">
+    <w:abstractNumId w:val="40"/>
+  </w:num>
+  <w:num w:numId="35" w16cid:durableId="417823869">
+    <w:abstractNumId w:val="25"/>
+  </w:num>
+  <w:num w:numId="36" w16cid:durableId="221210166">
+    <w:abstractNumId w:val="7"/>
+  </w:num>
+  <w:num w:numId="37" w16cid:durableId="1831480169">
+    <w:abstractNumId w:val="39"/>
+  </w:num>
+  <w:num w:numId="38" w16cid:durableId="1371761590">
     <w:abstractNumId w:val="31"/>
   </w:num>
-  <w:num w:numId="28" w16cid:durableId="636229749">
-    <w:abstractNumId w:val="26"/>
-  </w:num>
-  <w:num w:numId="29" w16cid:durableId="1224876199">
-    <w:abstractNumId w:val="49"/>
-  </w:num>
-  <w:num w:numId="30" w16cid:durableId="1358850569">
-    <w:abstractNumId w:val="17"/>
-  </w:num>
-  <w:num w:numId="31" w16cid:durableId="921573686">
-    <w:abstractNumId w:val="29"/>
-  </w:num>
-  <w:num w:numId="32" w16cid:durableId="1689673733">
-    <w:abstractNumId w:val="50"/>
-  </w:num>
-  <w:num w:numId="33" w16cid:durableId="780762428">
-    <w:abstractNumId w:val="41"/>
-  </w:num>
-  <w:num w:numId="34" w16cid:durableId="1165852140">
-    <w:abstractNumId w:val="39"/>
-  </w:num>
-  <w:num w:numId="35" w16cid:durableId="417823869">
-    <w:abstractNumId w:val="24"/>
-  </w:num>
-  <w:num w:numId="36" w16cid:durableId="221210166">
-    <w:abstractNumId w:val="6"/>
-  </w:num>
-  <w:num w:numId="37" w16cid:durableId="1831480169">
-    <w:abstractNumId w:val="38"/>
-  </w:num>
-  <w:num w:numId="38" w16cid:durableId="1371761590">
-    <w:abstractNumId w:val="30"/>
-  </w:num>
   <w:num w:numId="39" w16cid:durableId="1057901489">
-    <w:abstractNumId w:val="10"/>
+    <w:abstractNumId w:val="11"/>
   </w:num>
   <w:num w:numId="40" w16cid:durableId="1416245101">
     <w:abstractNumId w:val="2"/>
   </w:num>
   <w:num w:numId="41" w16cid:durableId="1549756863">
-    <w:abstractNumId w:val="44"/>
+    <w:abstractNumId w:val="45"/>
   </w:num>
   <w:num w:numId="42" w16cid:durableId="1277105038">
-    <w:abstractNumId w:val="36"/>
+    <w:abstractNumId w:val="37"/>
   </w:num>
   <w:num w:numId="43" w16cid:durableId="2036421962">
-    <w:abstractNumId w:val="20"/>
+    <w:abstractNumId w:val="21"/>
   </w:num>
   <w:num w:numId="44" w16cid:durableId="328406310">
-    <w:abstractNumId w:val="34"/>
+    <w:abstractNumId w:val="35"/>
   </w:num>
   <w:num w:numId="45" w16cid:durableId="326127908">
-    <w:abstractNumId w:val="3"/>
+    <w:abstractNumId w:val="4"/>
   </w:num>
   <w:num w:numId="46" w16cid:durableId="1793086768">
-    <w:abstractNumId w:val="46"/>
+    <w:abstractNumId w:val="47"/>
   </w:num>
   <w:num w:numId="47" w16cid:durableId="1980449814">
+    <w:abstractNumId w:val="15"/>
+  </w:num>
+  <w:num w:numId="48" w16cid:durableId="1846705555">
+    <w:abstractNumId w:val="28"/>
+  </w:num>
+  <w:num w:numId="49" w16cid:durableId="122580042">
+    <w:abstractNumId w:val="24"/>
+  </w:num>
+  <w:num w:numId="50" w16cid:durableId="999886021">
+    <w:abstractNumId w:val="22"/>
+  </w:num>
+  <w:num w:numId="51" w16cid:durableId="1470828794">
     <w:abstractNumId w:val="14"/>
   </w:num>
-  <w:num w:numId="48" w16cid:durableId="1846705555">
-    <w:abstractNumId w:val="27"/>
+  <w:num w:numId="52" w16cid:durableId="1887644377">
+    <w:abstractNumId w:val="29"/>
   </w:num>
-  <w:num w:numId="49" w16cid:durableId="122580042">
-    <w:abstractNumId w:val="23"/>
-  </w:num>
-  <w:num w:numId="50" w16cid:durableId="999886021">
-    <w:abstractNumId w:val="21"/>
-  </w:num>
-  <w:num w:numId="51" w16cid:durableId="1470828794">
-    <w:abstractNumId w:val="13"/>
-  </w:num>
-  <w:num w:numId="52" w16cid:durableId="1887644377">
-    <w:abstractNumId w:val="28"/>
+  <w:num w:numId="53" w16cid:durableId="708263469">
+    <w:abstractNumId w:val="3"/>
   </w:num>
 </w:numbering>
 </file>
@@ -13399,6 +14779,7 @@
   <w:style w:type="character" w:default="1" w:styleId="Fuentedeprrafopredeter">
     <w:name w:val="Default Paragraph Font"/>
     <w:uiPriority w:val="1"/>
+    <w:semiHidden/>
     <w:unhideWhenUsed/>
   </w:style>
   <w:style w:type="table" w:default="1" w:styleId="Tablanormal">
@@ -14354,28 +15735,28 @@
 </file>
 
 <file path=customXml/item1.xml><?xml version="1.0" encoding="utf-8"?>
+<b:Sources xmlns:b="http://schemas.openxmlformats.org/officeDocument/2006/bibliography" xmlns="http://schemas.openxmlformats.org/officeDocument/2006/bibliography" SelectedStyle="\APASixthEditionOfficeOnline.xsl" StyleName="APA" Version="6"/>
+</file>
+
+<file path=customXml/item2.xml><?xml version="1.0" encoding="utf-8"?>
 <go:gDocsCustomXmlDataStorage xmlns:go="http://customooxmlschemas.google.com/" xmlns:r="http://schemas.openxmlformats.org/officeDocument/2006/relationships">
   <go:docsCustomData xmlns:go="http://customooxmlschemas.google.com/" roundtripDataSignature="AMtx7mjBZtn5RMkRXuye5WZtWG4hGcj31w==">AMUW2mWxVY9iUOZw2KKGp6C2JvMYnZ4pboeA4Sf4gDr/XtjmtfB8GCVXot/S6zGFJqgVJ0EZp2l0WwNC/R8b4KH8hed/AM0uIxQXEeSPDs37Zqp4u82/NKkCk4T0aOrSVNQMiSbghNE2</go:docsCustomData>
 </go:gDocsCustomXmlDataStorage>
 </file>
 
-<file path=customXml/item2.xml><?xml version="1.0" encoding="utf-8"?>
-<b:Sources xmlns:b="http://schemas.openxmlformats.org/officeDocument/2006/bibliography" xmlns="http://schemas.openxmlformats.org/officeDocument/2006/bibliography" SelectedStyle="\APASixthEditionOfficeOnline.xsl" StyleName="APA" Version="6"/>
+<file path=customXml/itemProps1.xml><?xml version="1.0" encoding="utf-8"?>
+<ds:datastoreItem xmlns:ds="http://schemas.openxmlformats.org/officeDocument/2006/customXml" ds:itemID="{E5D8B97F-5680-462C-B03C-6F78A50F885B}">
+  <ds:schemaRefs>
+    <ds:schemaRef ds:uri="http://schemas.openxmlformats.org/officeDocument/2006/bibliography"/>
+  </ds:schemaRefs>
+</ds:datastoreItem>
 </file>
 
-<file path=customXml/itemProps1.xml><?xml version="1.0" encoding="utf-8"?>
+<file path=customXml/itemProps2.xml><?xml version="1.0" encoding="utf-8"?>
 <ds:datastoreItem xmlns:ds="http://schemas.openxmlformats.org/officeDocument/2006/customXml" ds:itemID="{11111111-1234-1234-1234-123412341234}">
   <ds:schemaRefs>
     <ds:schemaRef ds:uri="http://customooxmlschemas.google.com/"/>
     <ds:schemaRef ds:uri="http://schemas.openxmlformats.org/officeDocument/2006/relationships"/>
   </ds:schemaRefs>
 </ds:datastoreItem>
-</file>
-
-<file path=customXml/itemProps2.xml><?xml version="1.0" encoding="utf-8"?>
-<ds:datastoreItem xmlns:ds="http://schemas.openxmlformats.org/officeDocument/2006/customXml" ds:itemID="{E5D8B97F-5680-462C-B03C-6F78A50F885B}">
-  <ds:schemaRefs>
-    <ds:schemaRef ds:uri="http://schemas.openxmlformats.org/officeDocument/2006/bibliography"/>
-  </ds:schemaRefs>
-</ds:datastoreItem>
 </file>
</xml_diff>